<commit_message>
a beginning of background
</commit_message>
<xml_diff>
--- a/System description.docx
+++ b/System description.docx
@@ -12,30 +12,19 @@
         <w:bidi/>
         <w:ind w:left="360"/>
         <w:rPr>
-          <w:rFonts w:ascii="David" w:hAnsi="David" w:cs="David"/>
-          <w:sz w:val="24"/>
-          <w:szCs w:val="24"/>
-        </w:rPr>
-      </w:pPr>
-      <w:proofErr w:type="spellStart"/>
-      <w:r>
-        <w:rPr>
-          <w:rFonts w:ascii="David" w:hAnsi="David" w:cs="David"/>
-          <w:sz w:val="24"/>
-          <w:szCs w:val="24"/>
-          <w:rtl/>
-        </w:rPr>
-        <w:t>תאור</w:t>
-      </w:r>
-      <w:proofErr w:type="spellEnd"/>
-      <w:r>
-        <w:rPr>
-          <w:rFonts w:ascii="David" w:hAnsi="David" w:cs="David"/>
-          <w:sz w:val="24"/>
-          <w:szCs w:val="24"/>
-          <w:rtl/>
-        </w:rPr>
-        <w:t xml:space="preserve"> המערכת\אלגוריתם</w:t>
+          <w:rFonts w:ascii="David" w:hAnsi="David" w:cs="David" w:hint="cs"/>
+          <w:sz w:val="24"/>
+          <w:szCs w:val="24"/>
+        </w:rPr>
+      </w:pPr>
+      <w:r>
+        <w:rPr>
+          <w:rFonts w:ascii="David" w:hAnsi="David" w:cs="David" w:hint="cs"/>
+          <w:sz w:val="24"/>
+          <w:szCs w:val="24"/>
+          <w:rtl/>
+        </w:rPr>
+        <w:t>רקע ועבודות קודמות</w:t>
       </w:r>
     </w:p>
     <w:p>
@@ -55,6 +44,953 @@
       </w:pPr>
       <w:r>
         <w:rPr>
+          <w:rFonts w:ascii="David" w:hAnsi="David" w:cs="David" w:hint="cs"/>
+          <w:sz w:val="24"/>
+          <w:szCs w:val="24"/>
+          <w:rtl/>
+        </w:rPr>
+        <w:t>רקע</w:t>
+      </w:r>
+    </w:p>
+    <w:p>
+      <w:pPr>
+        <w:pStyle w:val="ListParagraph"/>
+        <w:bidi/>
+        <w:ind w:left="702"/>
+        <w:jc w:val="both"/>
+        <w:rPr>
+          <w:rFonts w:ascii="David" w:hAnsi="David" w:cs="David"/>
+          <w:sz w:val="24"/>
+          <w:szCs w:val="24"/>
+          <w:rtl/>
+        </w:rPr>
+      </w:pPr>
+      <w:r>
+        <w:rPr>
+          <w:rFonts w:ascii="David" w:hAnsi="David" w:cs="David" w:hint="cs"/>
+          <w:sz w:val="24"/>
+          <w:szCs w:val="24"/>
+          <w:rtl/>
+        </w:rPr>
+        <w:t>בבסיס המודל שלנו עומ</w:t>
+      </w:r>
+      <w:r>
+        <w:rPr>
+          <w:rFonts w:ascii="David" w:hAnsi="David" w:cs="David" w:hint="cs"/>
+          <w:sz w:val="24"/>
+          <w:szCs w:val="24"/>
+          <w:rtl/>
+        </w:rPr>
+        <w:t xml:space="preserve">דת רשת </w:t>
+      </w:r>
+      <w:proofErr w:type="spellStart"/>
+      <w:r>
+        <w:rPr>
+          <w:rFonts w:ascii="David" w:hAnsi="David" w:cs="David" w:hint="cs"/>
+          <w:sz w:val="24"/>
+          <w:szCs w:val="24"/>
+          <w:rtl/>
+        </w:rPr>
+        <w:t>קונבולוציה</w:t>
+      </w:r>
+      <w:proofErr w:type="spellEnd"/>
+      <w:r>
+        <w:rPr>
+          <w:rFonts w:ascii="David" w:hAnsi="David" w:cs="David" w:hint="cs"/>
+          <w:sz w:val="24"/>
+          <w:szCs w:val="24"/>
+          <w:rtl/>
+        </w:rPr>
+        <w:t xml:space="preserve"> (להלן </w:t>
+      </w:r>
+      <w:r>
+        <w:rPr>
+          <w:rFonts w:ascii="David" w:hAnsi="David" w:cs="David"/>
+          <w:sz w:val="24"/>
+          <w:szCs w:val="24"/>
+        </w:rPr>
+        <w:t>CNN</w:t>
+      </w:r>
+      <w:r>
+        <w:rPr>
+          <w:rFonts w:ascii="David" w:hAnsi="David" w:cs="David" w:hint="cs"/>
+          <w:sz w:val="24"/>
+          <w:szCs w:val="24"/>
+          <w:rtl/>
+        </w:rPr>
+        <w:t xml:space="preserve">). לעומת רשת נוירונים קלאסית, </w:t>
+      </w:r>
+      <w:r>
+        <w:rPr>
+          <w:rFonts w:ascii="David" w:hAnsi="David" w:cs="David"/>
+          <w:sz w:val="24"/>
+          <w:szCs w:val="24"/>
+        </w:rPr>
+        <w:t>CNN</w:t>
+      </w:r>
+      <w:r>
+        <w:rPr>
+          <w:rFonts w:ascii="David" w:hAnsi="David" w:cs="David" w:hint="cs"/>
+          <w:sz w:val="24"/>
+          <w:szCs w:val="24"/>
+          <w:rtl/>
+        </w:rPr>
+        <w:t xml:space="preserve"> מותאמת במיוחד לקלט של תמונה. </w:t>
+      </w:r>
+      <w:r>
+        <w:rPr>
+          <w:rFonts w:ascii="David" w:hAnsi="David" w:cs="David" w:hint="cs"/>
+          <w:sz w:val="24"/>
+          <w:szCs w:val="24"/>
+          <w:rtl/>
+        </w:rPr>
+        <w:t xml:space="preserve">רשת נוירונים קלאסית מותאמת להתמודד, לדוגמה, בטבלה שמכילה אוסף פיצ'רים, ותכונת מטרה. אוסף הפיצ'רים לרוב יכיל </w:t>
+      </w:r>
+      <w:proofErr w:type="spellStart"/>
+      <w:r>
+        <w:rPr>
+          <w:rFonts w:ascii="David" w:hAnsi="David" w:cs="David" w:hint="cs"/>
+          <w:sz w:val="24"/>
+          <w:szCs w:val="24"/>
+          <w:rtl/>
+        </w:rPr>
+        <w:t>מימדים</w:t>
+      </w:r>
+      <w:proofErr w:type="spellEnd"/>
+      <w:r>
+        <w:rPr>
+          <w:rFonts w:ascii="David" w:hAnsi="David" w:cs="David" w:hint="cs"/>
+          <w:sz w:val="24"/>
+          <w:szCs w:val="24"/>
+          <w:rtl/>
+        </w:rPr>
+        <w:t xml:space="preserve"> בלתי תלויים, או שנוכל לבחור כאלו שהתלות בניהם נמוכה. לעומת זאת, כדי לבצע </w:t>
+      </w:r>
+      <w:r>
+        <w:rPr>
+          <w:rFonts w:ascii="David" w:hAnsi="David" w:cs="David"/>
+          <w:sz w:val="24"/>
+          <w:szCs w:val="24"/>
+        </w:rPr>
+        <w:t>Image Classification</w:t>
+      </w:r>
+      <w:r>
+        <w:rPr>
+          <w:rFonts w:ascii="David" w:hAnsi="David" w:cs="David" w:hint="cs"/>
+          <w:sz w:val="24"/>
+          <w:szCs w:val="24"/>
+          <w:rtl/>
+        </w:rPr>
+        <w:t xml:space="preserve"> אנו נדרשים להתמודד עם תמונות, שבאופן אינהרנטי לכל פיקסל יש משמעות </w:t>
+      </w:r>
+      <w:proofErr w:type="spellStart"/>
+      <w:r>
+        <w:rPr>
+          <w:rFonts w:ascii="David" w:hAnsi="David" w:cs="David" w:hint="cs"/>
+          <w:sz w:val="24"/>
+          <w:szCs w:val="24"/>
+          <w:rtl/>
+        </w:rPr>
+        <w:t>מסויימת</w:t>
+      </w:r>
+      <w:proofErr w:type="spellEnd"/>
+      <w:r>
+        <w:rPr>
+          <w:rFonts w:ascii="David" w:hAnsi="David" w:cs="David" w:hint="cs"/>
+          <w:sz w:val="24"/>
+          <w:szCs w:val="24"/>
+          <w:rtl/>
+        </w:rPr>
+        <w:t xml:space="preserve"> רק בתוך ההקשר של שאר הפיקסלים מסביבו. מודל </w:t>
+      </w:r>
+      <w:r>
+        <w:rPr>
+          <w:rFonts w:ascii="David" w:hAnsi="David" w:cs="David"/>
+          <w:sz w:val="24"/>
+          <w:szCs w:val="24"/>
+        </w:rPr>
+        <w:t>CNN</w:t>
+      </w:r>
+      <w:r>
+        <w:rPr>
+          <w:rFonts w:ascii="David" w:hAnsi="David" w:cs="David" w:hint="cs"/>
+          <w:sz w:val="24"/>
+          <w:szCs w:val="24"/>
+          <w:rtl/>
+        </w:rPr>
+        <w:t xml:space="preserve"> מתחשב בדיוק בנקודה זו.</w:t>
+      </w:r>
+    </w:p>
+    <w:p>
+      <w:pPr>
+        <w:pStyle w:val="ListParagraph"/>
+        <w:bidi/>
+        <w:ind w:left="702"/>
+        <w:jc w:val="both"/>
+        <w:rPr>
+          <w:rFonts w:ascii="David" w:hAnsi="David" w:cs="David" w:hint="cs"/>
+          <w:sz w:val="24"/>
+          <w:szCs w:val="24"/>
+          <w:rtl/>
+        </w:rPr>
+      </w:pPr>
+    </w:p>
+    <w:p>
+      <w:pPr>
+        <w:pStyle w:val="ListParagraph"/>
+        <w:bidi/>
+        <w:ind w:left="702"/>
+        <w:jc w:val="both"/>
+        <w:rPr>
+          <w:rFonts w:ascii="David" w:hAnsi="David" w:cs="David" w:hint="cs"/>
+          <w:sz w:val="24"/>
+          <w:szCs w:val="24"/>
+          <w:rtl/>
+        </w:rPr>
+      </w:pPr>
+      <w:r>
+        <w:rPr>
+          <w:rFonts w:ascii="David" w:hAnsi="David" w:cs="David" w:hint="cs"/>
+          <w:sz w:val="24"/>
+          <w:szCs w:val="24"/>
+          <w:rtl/>
+        </w:rPr>
+        <w:t xml:space="preserve">ניתן לחשוב על תמונה כמערך תלת </w:t>
+      </w:r>
+      <w:proofErr w:type="spellStart"/>
+      <w:r>
+        <w:rPr>
+          <w:rFonts w:ascii="David" w:hAnsi="David" w:cs="David" w:hint="cs"/>
+          <w:sz w:val="24"/>
+          <w:szCs w:val="24"/>
+          <w:rtl/>
+        </w:rPr>
+        <w:t>מימדי</w:t>
+      </w:r>
+      <w:proofErr w:type="spellEnd"/>
+      <w:r>
+        <w:rPr>
+          <w:rFonts w:ascii="David" w:hAnsi="David" w:cs="David" w:hint="cs"/>
+          <w:sz w:val="24"/>
+          <w:szCs w:val="24"/>
+          <w:rtl/>
+        </w:rPr>
+        <w:t xml:space="preserve"> בגודל </w:t>
+      </w:r>
+      <w:r>
+        <w:rPr>
+          <w:rFonts w:ascii="David" w:hAnsi="David" w:cs="David"/>
+          <w:sz w:val="24"/>
+          <w:szCs w:val="24"/>
+        </w:rPr>
+        <w:t>WHN</w:t>
+      </w:r>
+      <w:r>
+        <w:rPr>
+          <w:rFonts w:ascii="David" w:hAnsi="David" w:cs="David"/>
+          <w:sz w:val="24"/>
+          <w:szCs w:val="24"/>
+          <w:rtl/>
+        </w:rPr>
+        <w:t>–</w:t>
+      </w:r>
+      <w:r>
+        <w:rPr>
+          <w:rFonts w:ascii="David" w:hAnsi="David" w:cs="David" w:hint="cs"/>
+          <w:sz w:val="24"/>
+          <w:szCs w:val="24"/>
+          <w:rtl/>
+        </w:rPr>
+        <w:t xml:space="preserve"> </w:t>
+      </w:r>
+      <w:proofErr w:type="spellStart"/>
+      <w:r>
+        <w:rPr>
+          <w:rFonts w:ascii="David" w:hAnsi="David" w:cs="David" w:hint="cs"/>
+          <w:sz w:val="24"/>
+          <w:szCs w:val="24"/>
+          <w:rtl/>
+        </w:rPr>
+        <w:t>מימד</w:t>
+      </w:r>
+      <w:proofErr w:type="spellEnd"/>
+      <w:r>
+        <w:rPr>
+          <w:rFonts w:ascii="David" w:hAnsi="David" w:cs="David" w:hint="cs"/>
+          <w:sz w:val="24"/>
+          <w:szCs w:val="24"/>
+          <w:rtl/>
+        </w:rPr>
+        <w:t xml:space="preserve"> לרוחב התמונה </w:t>
+      </w:r>
+      <w:r>
+        <w:rPr>
+          <w:rFonts w:ascii="David" w:hAnsi="David" w:cs="David" w:hint="cs"/>
+          <w:sz w:val="24"/>
+          <w:szCs w:val="24"/>
+          <w:rtl/>
+        </w:rPr>
+        <w:t>בגודל</w:t>
+      </w:r>
+      <w:r>
+        <w:rPr>
+          <w:rFonts w:ascii="David" w:hAnsi="David" w:cs="David" w:hint="cs"/>
+          <w:sz w:val="24"/>
+          <w:szCs w:val="24"/>
+          <w:rtl/>
+        </w:rPr>
+        <w:t xml:space="preserve"> </w:t>
+      </w:r>
+      <w:r>
+        <w:rPr>
+          <w:rFonts w:ascii="David" w:hAnsi="David" w:cs="David" w:hint="cs"/>
+          <w:sz w:val="24"/>
+          <w:szCs w:val="24"/>
+        </w:rPr>
+        <w:t>W</w:t>
+      </w:r>
+      <w:r>
+        <w:rPr>
+          <w:rFonts w:ascii="David" w:hAnsi="David" w:cs="David" w:hint="cs"/>
+          <w:sz w:val="24"/>
+          <w:szCs w:val="24"/>
+          <w:rtl/>
+        </w:rPr>
+        <w:t xml:space="preserve">, אורך התמונה בגדול </w:t>
+      </w:r>
+      <w:r>
+        <w:rPr>
+          <w:rFonts w:ascii="David" w:hAnsi="David" w:cs="David" w:hint="cs"/>
+          <w:sz w:val="24"/>
+          <w:szCs w:val="24"/>
+        </w:rPr>
+        <w:t>H</w:t>
+      </w:r>
+      <w:r>
+        <w:rPr>
+          <w:rFonts w:ascii="David" w:hAnsi="David" w:cs="David" w:hint="cs"/>
+          <w:sz w:val="24"/>
+          <w:szCs w:val="24"/>
+          <w:rtl/>
+        </w:rPr>
+        <w:t xml:space="preserve">, </w:t>
+      </w:r>
+      <w:proofErr w:type="spellStart"/>
+      <w:r>
+        <w:rPr>
+          <w:rFonts w:ascii="David" w:hAnsi="David" w:cs="David" w:hint="cs"/>
+          <w:sz w:val="24"/>
+          <w:szCs w:val="24"/>
+          <w:rtl/>
+        </w:rPr>
+        <w:t>ומימד</w:t>
+      </w:r>
+      <w:proofErr w:type="spellEnd"/>
+      <w:r>
+        <w:rPr>
+          <w:rFonts w:ascii="David" w:hAnsi="David" w:cs="David" w:hint="cs"/>
+          <w:sz w:val="24"/>
+          <w:szCs w:val="24"/>
+          <w:rtl/>
+        </w:rPr>
+        <w:t xml:space="preserve"> נוסף עבור הערוצים השונים </w:t>
+      </w:r>
+      <w:r>
+        <w:rPr>
+          <w:rFonts w:ascii="David" w:hAnsi="David" w:cs="David"/>
+          <w:sz w:val="24"/>
+          <w:szCs w:val="24"/>
+          <w:rtl/>
+        </w:rPr>
+        <w:t>–</w:t>
+      </w:r>
+      <w:r>
+        <w:rPr>
+          <w:rFonts w:ascii="David" w:hAnsi="David" w:cs="David" w:hint="cs"/>
+          <w:sz w:val="24"/>
+          <w:szCs w:val="24"/>
+          <w:rtl/>
+        </w:rPr>
+        <w:t xml:space="preserve"> הם </w:t>
+      </w:r>
+      <w:r>
+        <w:rPr>
+          <w:rFonts w:ascii="David" w:hAnsi="David" w:cs="David"/>
+          <w:sz w:val="24"/>
+          <w:szCs w:val="24"/>
+        </w:rPr>
+        <w:t>RGB</w:t>
+      </w:r>
+      <w:r>
+        <w:rPr>
+          <w:rFonts w:ascii="David" w:hAnsi="David" w:cs="David" w:hint="cs"/>
+          <w:sz w:val="24"/>
+          <w:szCs w:val="24"/>
+          <w:rtl/>
+        </w:rPr>
+        <w:t xml:space="preserve">, בגדול </w:t>
+      </w:r>
+      <w:r>
+        <w:rPr>
+          <w:rFonts w:ascii="David" w:hAnsi="David" w:cs="David"/>
+          <w:sz w:val="24"/>
+          <w:szCs w:val="24"/>
+        </w:rPr>
+        <w:t>N</w:t>
+      </w:r>
+      <w:r>
+        <w:rPr>
+          <w:rFonts w:ascii="David" w:hAnsi="David" w:cs="David" w:hint="cs"/>
+          <w:sz w:val="24"/>
+          <w:szCs w:val="24"/>
+          <w:rtl/>
+        </w:rPr>
+        <w:t>. ב-</w:t>
+      </w:r>
+      <w:r>
+        <w:rPr>
+          <w:rFonts w:ascii="David" w:hAnsi="David" w:cs="David"/>
+          <w:sz w:val="24"/>
+          <w:szCs w:val="24"/>
+        </w:rPr>
+        <w:t>CNN</w:t>
+      </w:r>
+      <w:r>
+        <w:rPr>
+          <w:rFonts w:ascii="David" w:hAnsi="David" w:cs="David" w:hint="cs"/>
+          <w:sz w:val="24"/>
+          <w:szCs w:val="24"/>
+          <w:rtl/>
+        </w:rPr>
+        <w:t xml:space="preserve"> ישנם פילטרים בגודל </w:t>
+      </w:r>
+      <w:r>
+        <w:rPr>
+          <w:rFonts w:ascii="David" w:hAnsi="David" w:cs="David"/>
+          <w:sz w:val="24"/>
+          <w:szCs w:val="24"/>
+        </w:rPr>
+        <w:t>KK</w:t>
+      </w:r>
+      <w:r>
+        <w:rPr>
+          <w:rFonts w:ascii="David" w:hAnsi="David" w:cs="David" w:hint="cs"/>
+          <w:sz w:val="24"/>
+          <w:szCs w:val="24"/>
+        </w:rPr>
+        <w:t>M</w:t>
+      </w:r>
+      <w:r>
+        <w:rPr>
+          <w:rFonts w:ascii="David" w:hAnsi="David" w:cs="David" w:hint="cs"/>
+          <w:sz w:val="24"/>
+          <w:szCs w:val="24"/>
+          <w:rtl/>
+        </w:rPr>
+        <w:t xml:space="preserve"> (כאשר </w:t>
+      </w:r>
+      <w:r>
+        <w:rPr>
+          <w:rFonts w:ascii="David" w:hAnsi="David" w:cs="David"/>
+          <w:sz w:val="24"/>
+          <w:szCs w:val="24"/>
+        </w:rPr>
+        <w:t>K</w:t>
+      </w:r>
+      <w:r>
+        <w:rPr>
+          <w:rFonts w:ascii="David" w:hAnsi="David" w:cs="David" w:hint="cs"/>
+          <w:sz w:val="24"/>
+          <w:szCs w:val="24"/>
+          <w:rtl/>
+        </w:rPr>
+        <w:t xml:space="preserve"> בדרך כלל שווה ל-3 או 5, ו-</w:t>
+      </w:r>
+      <w:r>
+        <w:rPr>
+          <w:rFonts w:ascii="David" w:hAnsi="David" w:cs="David"/>
+          <w:sz w:val="24"/>
+          <w:szCs w:val="24"/>
+        </w:rPr>
+        <w:t>M</w:t>
+      </w:r>
+      <w:r>
+        <w:rPr>
+          <w:rFonts w:ascii="David" w:hAnsi="David" w:cs="David" w:hint="cs"/>
+          <w:sz w:val="24"/>
+          <w:szCs w:val="24"/>
+          <w:rtl/>
+        </w:rPr>
+        <w:t xml:space="preserve"> בדרך כלל שווה ל</w:t>
+      </w:r>
+      <w:r>
+        <w:rPr>
+          <w:rFonts w:ascii="David" w:hAnsi="David" w:cs="David"/>
+          <w:sz w:val="24"/>
+          <w:szCs w:val="24"/>
+        </w:rPr>
+        <w:t>N</w:t>
+      </w:r>
+      <w:r>
+        <w:rPr>
+          <w:rFonts w:ascii="David" w:hAnsi="David" w:cs="David" w:hint="cs"/>
+          <w:sz w:val="24"/>
+          <w:szCs w:val="24"/>
+          <w:rtl/>
+        </w:rPr>
+        <w:t xml:space="preserve">, במקרה הנ"ל בשכבת הקלט </w:t>
+      </w:r>
+      <w:r>
+        <w:rPr>
+          <w:rFonts w:ascii="David" w:hAnsi="David" w:cs="David"/>
+          <w:sz w:val="24"/>
+          <w:szCs w:val="24"/>
+        </w:rPr>
+        <w:t>M</w:t>
+      </w:r>
+      <w:r>
+        <w:rPr>
+          <w:rFonts w:ascii="David" w:hAnsi="David" w:cs="David" w:hint="cs"/>
+          <w:sz w:val="24"/>
+          <w:szCs w:val="24"/>
+          <w:rtl/>
+        </w:rPr>
+        <w:t xml:space="preserve"> יהיה שווה ל-3</w:t>
+      </w:r>
+      <w:r>
+        <w:rPr>
+          <w:rFonts w:ascii="David" w:hAnsi="David" w:cs="David" w:hint="cs"/>
+          <w:sz w:val="24"/>
+          <w:szCs w:val="24"/>
+          <w:rtl/>
+        </w:rPr>
+        <w:t xml:space="preserve">), אשר מועברים על גבי המערך התלת </w:t>
+      </w:r>
+      <w:proofErr w:type="spellStart"/>
+      <w:r>
+        <w:rPr>
+          <w:rFonts w:ascii="David" w:hAnsi="David" w:cs="David" w:hint="cs"/>
+          <w:sz w:val="24"/>
+          <w:szCs w:val="24"/>
+          <w:rtl/>
+        </w:rPr>
+        <w:t>מימדי</w:t>
+      </w:r>
+      <w:proofErr w:type="spellEnd"/>
+      <w:r>
+        <w:rPr>
+          <w:rFonts w:ascii="David" w:hAnsi="David" w:cs="David" w:hint="cs"/>
+          <w:sz w:val="24"/>
+          <w:szCs w:val="24"/>
+          <w:rtl/>
+        </w:rPr>
+        <w:t xml:space="preserve">, בדומה לשיטת </w:t>
+      </w:r>
+      <w:proofErr w:type="spellStart"/>
+      <w:r>
+        <w:rPr>
+          <w:rFonts w:ascii="David" w:hAnsi="David" w:cs="David" w:hint="cs"/>
+          <w:sz w:val="24"/>
+          <w:szCs w:val="24"/>
+          <w:rtl/>
+        </w:rPr>
+        <w:t>הקונבולוציה</w:t>
+      </w:r>
+      <w:proofErr w:type="spellEnd"/>
+      <w:r>
+        <w:rPr>
+          <w:rFonts w:ascii="David" w:hAnsi="David" w:cs="David" w:hint="cs"/>
+          <w:sz w:val="24"/>
+          <w:szCs w:val="24"/>
+          <w:rtl/>
+        </w:rPr>
+        <w:t xml:space="preserve"> מעולם עיבוד האותות. תוצאת המעבר הזה עבור כל פילטר נקראת </w:t>
+      </w:r>
+      <w:r>
+        <w:rPr>
+          <w:rFonts w:ascii="David" w:hAnsi="David" w:cs="David"/>
+          <w:sz w:val="24"/>
+          <w:szCs w:val="24"/>
+        </w:rPr>
+        <w:t>Feature Map</w:t>
+      </w:r>
+      <w:r>
+        <w:rPr>
+          <w:rFonts w:ascii="David" w:hAnsi="David" w:cs="David" w:hint="cs"/>
+          <w:sz w:val="24"/>
+          <w:szCs w:val="24"/>
+          <w:rtl/>
+        </w:rPr>
+        <w:t xml:space="preserve">. לאחר מעבר כלל הפילטרים על התמונה המקורית, נקבל מערך תלת </w:t>
+      </w:r>
+      <w:proofErr w:type="spellStart"/>
+      <w:r>
+        <w:rPr>
+          <w:rFonts w:ascii="David" w:hAnsi="David" w:cs="David" w:hint="cs"/>
+          <w:sz w:val="24"/>
+          <w:szCs w:val="24"/>
+          <w:rtl/>
+        </w:rPr>
+        <w:t>מימדי</w:t>
+      </w:r>
+      <w:proofErr w:type="spellEnd"/>
+      <w:r>
+        <w:rPr>
+          <w:rFonts w:ascii="David" w:hAnsi="David" w:cs="David" w:hint="cs"/>
+          <w:sz w:val="24"/>
+          <w:szCs w:val="24"/>
+          <w:rtl/>
+        </w:rPr>
+        <w:t xml:space="preserve"> חדש, בגודל </w:t>
+      </w:r>
+      <w:r>
+        <w:rPr>
+          <w:rFonts w:ascii="David" w:hAnsi="David" w:cs="David" w:hint="cs"/>
+          <w:sz w:val="24"/>
+          <w:szCs w:val="24"/>
+        </w:rPr>
+        <w:t>W</w:t>
+      </w:r>
+      <w:r>
+        <w:rPr>
+          <w:rFonts w:ascii="David" w:hAnsi="David" w:cs="David"/>
+          <w:sz w:val="24"/>
+          <w:szCs w:val="24"/>
+        </w:rPr>
+        <w:t>’H’N’</w:t>
+      </w:r>
+      <w:r>
+        <w:rPr>
+          <w:rFonts w:ascii="David" w:hAnsi="David" w:cs="David" w:hint="cs"/>
+          <w:sz w:val="24"/>
+          <w:szCs w:val="24"/>
+          <w:rtl/>
+        </w:rPr>
+        <w:t xml:space="preserve">, אשר ייצגו את תוצאות הפילטרים השונים, וכאשר </w:t>
+      </w:r>
+      <w:r>
+        <w:rPr>
+          <w:rFonts w:ascii="David" w:hAnsi="David" w:cs="David"/>
+          <w:sz w:val="24"/>
+          <w:szCs w:val="24"/>
+        </w:rPr>
+        <w:t>N’</w:t>
+      </w:r>
+      <w:r>
+        <w:rPr>
+          <w:rFonts w:ascii="David" w:hAnsi="David" w:cs="David" w:hint="cs"/>
+          <w:sz w:val="24"/>
+          <w:szCs w:val="24"/>
+          <w:rtl/>
+        </w:rPr>
+        <w:t xml:space="preserve"> שווה לכמות הפילטרים שהפעלנו על התמונה המקורית. כעת ניתן להמשיך לעבד את ה-</w:t>
+      </w:r>
+      <w:r>
+        <w:rPr>
+          <w:rFonts w:ascii="David" w:hAnsi="David" w:cs="David"/>
+          <w:sz w:val="24"/>
+          <w:szCs w:val="24"/>
+        </w:rPr>
+        <w:t>Feature Map</w:t>
+      </w:r>
+      <w:r>
+        <w:rPr>
+          <w:rFonts w:ascii="David" w:hAnsi="David" w:cs="David" w:hint="cs"/>
+          <w:sz w:val="24"/>
+          <w:szCs w:val="24"/>
+          <w:rtl/>
+        </w:rPr>
+        <w:t xml:space="preserve"> שהתקבל באופן רקורסיבי, בדומה לדרך שבה טיפלנו בקלט המקורי.</w:t>
+      </w:r>
+      <w:r>
+        <w:rPr>
+          <w:rFonts w:ascii="David" w:hAnsi="David" w:cs="David" w:hint="cs"/>
+          <w:sz w:val="24"/>
+          <w:szCs w:val="24"/>
+          <w:rtl/>
+        </w:rPr>
+        <w:t xml:space="preserve"> לאחר מספר שכבות כאלו, ניתן לבצע </w:t>
+      </w:r>
+      <w:r>
+        <w:rPr>
+          <w:rFonts w:ascii="David" w:hAnsi="David" w:cs="David"/>
+          <w:sz w:val="24"/>
+          <w:szCs w:val="24"/>
+        </w:rPr>
+        <w:t>Average Pooling</w:t>
+      </w:r>
+      <w:r>
+        <w:rPr>
+          <w:rFonts w:ascii="David" w:hAnsi="David" w:cs="David" w:hint="cs"/>
+          <w:sz w:val="24"/>
+          <w:szCs w:val="24"/>
+          <w:rtl/>
+        </w:rPr>
+        <w:t xml:space="preserve"> </w:t>
+      </w:r>
+      <w:r>
+        <w:rPr>
+          <w:rFonts w:ascii="David" w:hAnsi="David" w:cs="David"/>
+          <w:sz w:val="24"/>
+          <w:szCs w:val="24"/>
+          <w:rtl/>
+        </w:rPr>
+        <w:t>–</w:t>
+      </w:r>
+      <w:r>
+        <w:rPr>
+          <w:rFonts w:ascii="David" w:hAnsi="David" w:cs="David" w:hint="cs"/>
+          <w:sz w:val="24"/>
+          <w:szCs w:val="24"/>
+          <w:rtl/>
+        </w:rPr>
+        <w:t xml:space="preserve"> זהו פילטר תלת (או דו) </w:t>
+      </w:r>
+      <w:proofErr w:type="spellStart"/>
+      <w:r>
+        <w:rPr>
+          <w:rFonts w:ascii="David" w:hAnsi="David" w:cs="David" w:hint="cs"/>
+          <w:sz w:val="24"/>
+          <w:szCs w:val="24"/>
+          <w:rtl/>
+        </w:rPr>
+        <w:t>מימדי</w:t>
+      </w:r>
+      <w:proofErr w:type="spellEnd"/>
+      <w:r>
+        <w:rPr>
+          <w:rFonts w:ascii="David" w:hAnsi="David" w:cs="David" w:hint="cs"/>
+          <w:sz w:val="24"/>
+          <w:szCs w:val="24"/>
+          <w:rtl/>
+        </w:rPr>
+        <w:t xml:space="preserve"> נוסף, אשר מסייע לצמצם את גודל </w:t>
+      </w:r>
+      <w:proofErr w:type="spellStart"/>
+      <w:r>
+        <w:rPr>
+          <w:rFonts w:ascii="David" w:hAnsi="David" w:cs="David" w:hint="cs"/>
+          <w:sz w:val="24"/>
+          <w:szCs w:val="24"/>
+          <w:rtl/>
+        </w:rPr>
+        <w:t>המימדים</w:t>
+      </w:r>
+      <w:proofErr w:type="spellEnd"/>
+      <w:r>
+        <w:rPr>
+          <w:rFonts w:ascii="David" w:hAnsi="David" w:cs="David" w:hint="cs"/>
+          <w:sz w:val="24"/>
+          <w:szCs w:val="24"/>
+          <w:rtl/>
+        </w:rPr>
+        <w:t xml:space="preserve"> על ידי ביצוע של </w:t>
+      </w:r>
+      <w:proofErr w:type="spellStart"/>
+      <w:r>
+        <w:rPr>
+          <w:rFonts w:ascii="David" w:hAnsi="David" w:cs="David" w:hint="cs"/>
+          <w:sz w:val="24"/>
+          <w:szCs w:val="24"/>
+          <w:rtl/>
+        </w:rPr>
+        <w:t>מומצע</w:t>
+      </w:r>
+      <w:proofErr w:type="spellEnd"/>
+      <w:r>
+        <w:rPr>
+          <w:rFonts w:ascii="David" w:hAnsi="David" w:cs="David" w:hint="cs"/>
+          <w:sz w:val="24"/>
+          <w:szCs w:val="24"/>
+          <w:rtl/>
+        </w:rPr>
+        <w:t xml:space="preserve"> בין ערכי הפיקסלים עליהם מכילים את הפילטר.</w:t>
+      </w:r>
+    </w:p>
+    <w:p>
+      <w:pPr>
+        <w:pStyle w:val="ListParagraph"/>
+        <w:bidi/>
+        <w:ind w:left="702"/>
+        <w:jc w:val="both"/>
+        <w:rPr>
+          <w:rFonts w:ascii="David" w:hAnsi="David" w:cs="David"/>
+          <w:sz w:val="24"/>
+          <w:szCs w:val="24"/>
+          <w:rtl/>
+        </w:rPr>
+      </w:pPr>
+    </w:p>
+    <w:p>
+      <w:pPr>
+        <w:pStyle w:val="ListParagraph"/>
+        <w:bidi/>
+        <w:ind w:left="702"/>
+        <w:jc w:val="both"/>
+        <w:rPr>
+          <w:rFonts w:ascii="David" w:hAnsi="David" w:cs="David"/>
+          <w:sz w:val="24"/>
+          <w:szCs w:val="24"/>
+          <w:rtl/>
+        </w:rPr>
+      </w:pPr>
+      <w:r>
+        <w:rPr>
+          <w:rFonts w:ascii="David" w:hAnsi="David" w:cs="David"/>
+          <w:sz w:val="24"/>
+          <w:szCs w:val="24"/>
+        </w:rPr>
+        <w:t>Transfer Learning</w:t>
+      </w:r>
+      <w:r>
+        <w:rPr>
+          <w:rFonts w:ascii="David" w:hAnsi="David" w:cs="David" w:hint="cs"/>
+          <w:sz w:val="24"/>
+          <w:szCs w:val="24"/>
+          <w:rtl/>
+        </w:rPr>
+        <w:t xml:space="preserve"> היא טכניקה מוכרת לרתימת מודל אשר אומן במקור לביצוע משימה אחת, ואימונו מחדש לביצוע משימה שנייה. בבסיס הטכניקה עומדת ההבנה שהשכבות הראשונות ברשתות נוירונים עמוקות קולטות או עוסקות בפיצ'רים פשוטים יחסית, או כלליים. לדוגמה, במערכת לזיהוי פנים, סביר שהשכבות הראשונות במודל יזהו פינות, קווים, ומאפיינים קטנים. שכבות עמוקות יותר יזהו אולי עין שלמה, ורק השכבה העליונה ביותר תדע להרכיב פנים שלמות. אם כן, אם המשימה החדשה שלנו דומה בה</w:t>
+      </w:r>
+      <w:r>
+        <w:rPr>
+          <w:rFonts w:ascii="David" w:hAnsi="David" w:cs="David" w:hint="cs"/>
+          <w:sz w:val="24"/>
+          <w:szCs w:val="24"/>
+          <w:rtl/>
+        </w:rPr>
+        <w:t>י</w:t>
+      </w:r>
+      <w:r>
+        <w:rPr>
+          <w:rFonts w:ascii="David" w:hAnsi="David" w:cs="David" w:hint="cs"/>
+          <w:sz w:val="24"/>
+          <w:szCs w:val="24"/>
+          <w:rtl/>
+        </w:rPr>
+        <w:t xml:space="preserve">בטים מסוימים למשימה המקורית, נוכל </w:t>
+      </w:r>
+      <w:r>
+        <w:rPr>
+          <w:rFonts w:ascii="David" w:hAnsi="David" w:cs="David" w:hint="cs"/>
+          <w:sz w:val="24"/>
+          <w:szCs w:val="24"/>
+          <w:rtl/>
+        </w:rPr>
+        <w:t>להיעזר באותן שכבות נמוכות מאומנות, וכך לא רק לחסוך זמן אימון יקר, אלא אולי אף לקבל שכבות מאומנות יותר מכפי שהיינו יכולים להשיג עם ה</w:t>
+      </w:r>
+      <w:r>
+        <w:rPr>
+          <w:rFonts w:ascii="David" w:hAnsi="David" w:cs="David"/>
+          <w:sz w:val="24"/>
+          <w:szCs w:val="24"/>
+        </w:rPr>
+        <w:t>dataset</w:t>
+      </w:r>
+      <w:r>
+        <w:rPr>
+          <w:rFonts w:ascii="David" w:hAnsi="David" w:cs="David" w:hint="cs"/>
+          <w:sz w:val="24"/>
+          <w:szCs w:val="24"/>
+          <w:rtl/>
+        </w:rPr>
+        <w:t xml:space="preserve"> שזמין לנו.</w:t>
+      </w:r>
+    </w:p>
+    <w:p>
+      <w:pPr>
+        <w:pStyle w:val="ListParagraph"/>
+        <w:bidi/>
+        <w:ind w:left="702"/>
+        <w:jc w:val="both"/>
+        <w:rPr>
+          <w:rFonts w:ascii="David" w:hAnsi="David" w:cs="David" w:hint="cs"/>
+          <w:sz w:val="24"/>
+          <w:szCs w:val="24"/>
+          <w:rtl/>
+        </w:rPr>
+      </w:pPr>
+      <w:bookmarkStart w:id="0" w:name="_GoBack"/>
+      <w:bookmarkEnd w:id="0"/>
+    </w:p>
+    <w:p>
+      <w:pPr>
+        <w:pStyle w:val="ListParagraph"/>
+        <w:numPr>
+          <w:ilvl w:val="2"/>
+          <w:numId w:val="1"/>
+        </w:numPr>
+        <w:bidi/>
+        <w:ind w:left="702"/>
+        <w:rPr>
+          <w:rFonts w:ascii="David" w:hAnsi="David" w:cs="David" w:hint="cs"/>
+          <w:sz w:val="24"/>
+          <w:szCs w:val="24"/>
+          <w:rtl/>
+        </w:rPr>
+      </w:pPr>
+      <w:r>
+        <w:rPr>
+          <w:rFonts w:ascii="David" w:hAnsi="David" w:cs="David" w:hint="cs"/>
+          <w:sz w:val="24"/>
+          <w:szCs w:val="24"/>
+          <w:rtl/>
+        </w:rPr>
+        <w:t>עבודות קודמות</w:t>
+      </w:r>
+    </w:p>
+    <w:p>
+      <w:pPr>
+        <w:pStyle w:val="ListParagraph"/>
+        <w:numPr>
+          <w:ilvl w:val="1"/>
+          <w:numId w:val="1"/>
+        </w:numPr>
+        <w:bidi/>
+        <w:ind w:left="360"/>
+        <w:rPr>
+          <w:rFonts w:ascii="David" w:hAnsi="David" w:cs="David"/>
+          <w:sz w:val="24"/>
+          <w:szCs w:val="24"/>
+        </w:rPr>
+      </w:pPr>
+      <w:proofErr w:type="spellStart"/>
+      <w:r>
+        <w:rPr>
+          <w:rFonts w:ascii="David" w:hAnsi="David" w:cs="David"/>
+          <w:sz w:val="24"/>
+          <w:szCs w:val="24"/>
+          <w:rtl/>
+        </w:rPr>
+        <w:t>תאור</w:t>
+      </w:r>
+      <w:proofErr w:type="spellEnd"/>
+      <w:r>
+        <w:rPr>
+          <w:rFonts w:ascii="David" w:hAnsi="David" w:cs="David"/>
+          <w:sz w:val="24"/>
+          <w:szCs w:val="24"/>
+          <w:rtl/>
+        </w:rPr>
+        <w:t xml:space="preserve"> המערכת\אלגוריתם</w:t>
+      </w:r>
+    </w:p>
+    <w:p>
+      <w:pPr>
+        <w:pStyle w:val="ListParagraph"/>
+        <w:numPr>
+          <w:ilvl w:val="2"/>
+          <w:numId w:val="1"/>
+        </w:numPr>
+        <w:bidi/>
+        <w:ind w:left="702"/>
+        <w:rPr>
+          <w:rFonts w:ascii="David" w:hAnsi="David" w:cs="David"/>
+          <w:sz w:val="24"/>
+          <w:szCs w:val="24"/>
+        </w:rPr>
+      </w:pPr>
+      <w:r>
+        <w:rPr>
           <w:rFonts w:ascii="David" w:hAnsi="David" w:cs="David"/>
           <w:sz w:val="24"/>
           <w:szCs w:val="24"/>
@@ -623,7 +1559,17 @@
           <w:szCs w:val="24"/>
           <w:rtl/>
         </w:rPr>
-        <w:t xml:space="preserve"> ישנם 1000 סיווגים, בעוד בבעיה שלנו ישנם 5 בלבד. תחילה הוספנו ישירות מעל שכבות ה-</w:t>
+        <w:t xml:space="preserve"> ישנם 1000 סיווגים, בעוד </w:t>
+      </w:r>
+      <w:r>
+        <w:rPr>
+          <w:rFonts w:ascii="David" w:hAnsi="David" w:cs="David"/>
+          <w:sz w:val="24"/>
+          <w:szCs w:val="24"/>
+          <w:rtl/>
+        </w:rPr>
+        <w:lastRenderedPageBreak/>
+        <w:t>בבעיה שלנו ישנם 5 בלבד. תחילה הוספנו ישירות מעל שכבות ה-</w:t>
       </w:r>
       <w:r>
         <w:rPr>
@@ -945,7 +1891,7 @@
                               <w:pStyle w:val="Caption"/>
                               <w:bidi/>
                               <w:rPr>
-                                <w:rFonts w:ascii="David" w:hAnsi="David" w:cs="David" w:hint="cs"/>
+                                <w:rFonts w:ascii="David" w:hAnsi="David" w:cs="David"/>
                                 <w:noProof/>
                                 <w:sz w:val="24"/>
                                 <w:szCs w:val="24"/>
@@ -1867,7 +2813,6 @@
           <w:szCs w:val="24"/>
           <w:rtl/>
         </w:rPr>
-        <w:lastRenderedPageBreak/>
         <w:t>במסגרת הניסויים השונים שביצענו בשלב בחירת המודל המתאים לבעיה, ניסינו לבחור את מספר ה</w:t>
       </w:r>
       <w:r>
@@ -1911,16 +2856,7 @@
           <w:szCs w:val="24"/>
           <w:rtl/>
         </w:rPr>
-        <w:t>צמצום הסיבוכיות ורידוד המודל</w:t>
-      </w:r>
-      <w:r>
-        <w:rPr>
-          <w:rFonts w:ascii="David" w:hAnsi="David" w:cs="David"/>
-          <w:sz w:val="24"/>
-          <w:szCs w:val="24"/>
-          <w:rtl/>
-        </w:rPr>
-        <w:t xml:space="preserve"> ע"י שימוש ב</w:t>
+        <w:t>צמצום הסיבוכיות ורידוד המודל ע"י שימוש ב</w:t>
       </w:r>
       <w:r>
         <w:rPr>
@@ -1948,16 +2884,7 @@
           <w:szCs w:val="24"/>
           <w:rtl/>
         </w:rPr>
-        <w:t xml:space="preserve"> כמודל עליו התבססנו</w:t>
-      </w:r>
-      <w:r>
-        <w:rPr>
-          <w:rFonts w:ascii="David" w:hAnsi="David" w:cs="David"/>
-          <w:sz w:val="24"/>
-          <w:szCs w:val="24"/>
-          <w:rtl/>
-        </w:rPr>
-        <w:t xml:space="preserve"> הובילו, ככל הנראה, גם למשך אימון קצר יותר. במדידות אמפיריות שערכנו, עולה כי </w:t>
+        <w:t xml:space="preserve"> כמודל עליו התבססנו הובילו, ככל הנראה, גם למשך אימון קצר יותר. במדידות אמפיריות שערכנו, עולה כי </w:t>
       </w:r>
       <w:r>
         <w:rPr>
@@ -2028,16 +2955,7 @@
           <w:szCs w:val="24"/>
           <w:rtl/>
         </w:rPr>
-        <w:t>.</w:t>
-      </w:r>
-      <w:r>
-        <w:rPr>
-          <w:rFonts w:ascii="David" w:hAnsi="David" w:cs="David"/>
-          <w:sz w:val="24"/>
-          <w:szCs w:val="24"/>
-          <w:rtl/>
-        </w:rPr>
-        <w:t xml:space="preserve"> כמו כן, הצלחנו להשיג </w:t>
+        <w:t xml:space="preserve">. כמו כן, הצלחנו להשיג </w:t>
       </w:r>
       <w:r>
         <w:rPr>
@@ -2273,6 +3191,7 @@
           <w:szCs w:val="24"/>
           <w:rtl/>
         </w:rPr>
+        <w:lastRenderedPageBreak/>
         <w:t xml:space="preserve">ממשק המשתמש מחולק גיאוגרפית לשני חלקים, בהתאם לשתי אפשרויות השימוש במערכת. החלק הראשון, המופיע גיאוגרפית בחלקו העליון של ממשק המשתמש, עוסק בטעינת נתונים, ודרישה מהמודל לפסק סיווג עבור הנתונים. בנוסף לציון נתיב לתיקייה שבה נמצאות התמונות אותן ברצון המשתמש לסווג, נדרש המשתמש לספק גם נתיב לקובץ </w:t>
       </w:r>
       <w:r>
@@ -2402,8 +3321,6 @@
           <w:szCs w:val="24"/>
         </w:rPr>
       </w:pPr>
-      <w:bookmarkStart w:id="0" w:name="_GoBack"/>
-      <w:bookmarkEnd w:id="0"/>
     </w:p>
     <w:sectPr>
       <w:pgSz w:w="12240" w:h="15840"/>

</xml_diff>

<commit_message>
pretty much done with background and related work
</commit_message>
<xml_diff>
--- a/System description.docx
+++ b/System description.docx
@@ -1,10 +1,10 @@
 
 <file path=word/document.xml><?xml version="1.0" encoding="utf-8"?>
-<w:document xmlns:wpc="http://schemas.microsoft.com/office/word/2010/wordprocessingCanvas" xmlns:cx="http://schemas.microsoft.com/office/drawing/2014/chartex" xmlns:cx1="http://schemas.microsoft.com/office/drawing/2015/9/8/chartex" xmlns:mc="http://schemas.openxmlformats.org/markup-compatibility/2006" xmlns:o="urn:schemas-microsoft-com:office:office" xmlns:r="http://schemas.openxmlformats.org/officeDocument/2006/relationships" xmlns:m="http://schemas.openxmlformats.org/officeDocument/2006/math" xmlns:v="urn:schemas-microsoft-com:vml" xmlns:wp14="http://schemas.microsoft.com/office/word/2010/wordprocessingDrawing" xmlns:wp="http://schemas.openxmlformats.org/drawingml/2006/wordprocessingDrawing" xmlns:w10="urn:schemas-microsoft-com:office:word" xmlns:w="http://schemas.openxmlformats.org/wordprocessingml/2006/main" xmlns:w14="http://schemas.microsoft.com/office/word/2010/wordml" xmlns:w15="http://schemas.microsoft.com/office/word/2012/wordml" xmlns:w16se="http://schemas.microsoft.com/office/word/2015/wordml/symex" xmlns:wpg="http://schemas.microsoft.com/office/word/2010/wordprocessingGroup" xmlns:wpi="http://schemas.microsoft.com/office/word/2010/wordprocessingInk" xmlns:wne="http://schemas.microsoft.com/office/word/2006/wordml" xmlns:wps="http://schemas.microsoft.com/office/word/2010/wordprocessingShape" mc:Ignorable="w14 w15 w16se wp14">
+<w:document xmlns:wpc="http://schemas.microsoft.com/office/word/2010/wordprocessingCanvas" xmlns:cx="http://schemas.microsoft.com/office/drawing/2014/chartex" xmlns:cx1="http://schemas.microsoft.com/office/drawing/2015/9/8/chartex" xmlns:cx2="http://schemas.microsoft.com/office/drawing/2015/10/21/chartex" xmlns:cx3="http://schemas.microsoft.com/office/drawing/2016/5/9/chartex" xmlns:cx4="http://schemas.microsoft.com/office/drawing/2016/5/10/chartex" xmlns:cx5="http://schemas.microsoft.com/office/drawing/2016/5/11/chartex" xmlns:cx6="http://schemas.microsoft.com/office/drawing/2016/5/12/chartex" xmlns:cx7="http://schemas.microsoft.com/office/drawing/2016/5/13/chartex" xmlns:cx8="http://schemas.microsoft.com/office/drawing/2016/5/14/chartex" xmlns:mc="http://schemas.openxmlformats.org/markup-compatibility/2006" xmlns:aink="http://schemas.microsoft.com/office/drawing/2016/ink" xmlns:am3d="http://schemas.microsoft.com/office/drawing/2017/model3d" xmlns:o="urn:schemas-microsoft-com:office:office" xmlns:r="http://schemas.openxmlformats.org/officeDocument/2006/relationships" xmlns:m="http://schemas.openxmlformats.org/officeDocument/2006/math" xmlns:v="urn:schemas-microsoft-com:vml" xmlns:wp14="http://schemas.microsoft.com/office/word/2010/wordprocessingDrawing" xmlns:wp="http://schemas.openxmlformats.org/drawingml/2006/wordprocessingDrawing" xmlns:w10="urn:schemas-microsoft-com:office:word" xmlns:w="http://schemas.openxmlformats.org/wordprocessingml/2006/main" xmlns:w14="http://schemas.microsoft.com/office/word/2010/wordml" xmlns:w15="http://schemas.microsoft.com/office/word/2012/wordml" xmlns:w16cid="http://schemas.microsoft.com/office/word/2016/wordml/cid" xmlns:w16se="http://schemas.microsoft.com/office/word/2015/wordml/symex" xmlns:wpg="http://schemas.microsoft.com/office/word/2010/wordprocessingGroup" xmlns:wpi="http://schemas.microsoft.com/office/word/2010/wordprocessingInk" xmlns:wne="http://schemas.microsoft.com/office/word/2006/wordml" xmlns:wps="http://schemas.microsoft.com/office/word/2010/wordprocessingShape" mc:Ignorable="w14 w15 w16se w16cid wp14">
   <w:body>
     <w:p>
       <w:pPr>
-        <w:pStyle w:val="ListParagraph"/>
+        <w:pStyle w:val="a3"/>
         <w:numPr>
           <w:ilvl w:val="1"/>
           <w:numId w:val="1"/>
@@ -12,7 +12,7 @@
         <w:bidi/>
         <w:ind w:left="360"/>
         <w:rPr>
-          <w:rFonts w:ascii="David" w:hAnsi="David" w:cs="David" w:hint="cs"/>
+          <w:rFonts w:ascii="David" w:hAnsi="David" w:cs="David"/>
           <w:sz w:val="24"/>
           <w:szCs w:val="24"/>
         </w:rPr>
@@ -29,7 +29,7 @@
     </w:p>
     <w:p>
       <w:pPr>
-        <w:pStyle w:val="ListParagraph"/>
+        <w:pStyle w:val="a3"/>
         <w:numPr>
           <w:ilvl w:val="2"/>
           <w:numId w:val="1"/>
@@ -54,7 +54,7 @@
     </w:p>
     <w:p>
       <w:pPr>
-        <w:pStyle w:val="ListParagraph"/>
+        <w:pStyle w:val="a3"/>
         <w:bidi/>
         <w:ind w:left="702"/>
         <w:jc w:val="both"/>
@@ -223,12 +223,12 @@
     </w:p>
     <w:p>
       <w:pPr>
-        <w:pStyle w:val="ListParagraph"/>
+        <w:pStyle w:val="a3"/>
         <w:bidi/>
         <w:ind w:left="702"/>
         <w:jc w:val="both"/>
         <w:rPr>
-          <w:rFonts w:ascii="David" w:hAnsi="David" w:cs="David" w:hint="cs"/>
+          <w:rFonts w:ascii="David" w:hAnsi="David" w:cs="David"/>
           <w:sz w:val="24"/>
           <w:szCs w:val="24"/>
           <w:rtl/>
@@ -237,12 +237,12 @@
     </w:p>
     <w:p>
       <w:pPr>
-        <w:pStyle w:val="ListParagraph"/>
+        <w:pStyle w:val="a3"/>
         <w:bidi/>
         <w:ind w:left="702"/>
         <w:jc w:val="both"/>
         <w:rPr>
-          <w:rFonts w:ascii="David" w:hAnsi="David" w:cs="David" w:hint="cs"/>
+          <w:rFonts w:ascii="David" w:hAnsi="David" w:cs="David"/>
           <w:sz w:val="24"/>
           <w:szCs w:val="24"/>
           <w:rtl/>
@@ -809,7 +809,7 @@
     </w:p>
     <w:p>
       <w:pPr>
-        <w:pStyle w:val="ListParagraph"/>
+        <w:pStyle w:val="a3"/>
         <w:bidi/>
         <w:ind w:left="702"/>
         <w:jc w:val="both"/>
@@ -823,7 +823,7 @@
     </w:p>
     <w:p>
       <w:pPr>
-        <w:pStyle w:val="ListParagraph"/>
+        <w:pStyle w:val="a3"/>
         <w:bidi/>
         <w:ind w:left="702"/>
         <w:jc w:val="both"/>
@@ -831,7 +831,6 @@
           <w:rFonts w:ascii="David" w:hAnsi="David" w:cs="David"/>
           <w:sz w:val="24"/>
           <w:szCs w:val="24"/>
-          <w:rtl/>
         </w:rPr>
       </w:pPr>
       <w:r>
@@ -893,28 +892,52 @@
           <w:szCs w:val="24"/>
           <w:rtl/>
         </w:rPr>
-        <w:t xml:space="preserve"> שזמין לנו.</w:t>
+        <w:t xml:space="preserve"> שזמין לנו</w:t>
+      </w:r>
+      <w:r>
+        <w:rPr>
+          <w:rFonts w:ascii="David" w:hAnsi="David" w:cs="David" w:hint="cs"/>
+          <w:sz w:val="24"/>
+          <w:szCs w:val="24"/>
+          <w:rtl/>
+        </w:rPr>
+        <w:t xml:space="preserve">, על ידי שימוש במשקולות של המודל, אשר הושגו על ידי אימון על </w:t>
+      </w:r>
+      <w:r>
+        <w:rPr>
+          <w:rFonts w:ascii="David" w:hAnsi="David" w:cs="David"/>
+          <w:sz w:val="24"/>
+          <w:szCs w:val="24"/>
+        </w:rPr>
+        <w:t>dataset</w:t>
+      </w:r>
+      <w:r>
+        <w:rPr>
+          <w:rFonts w:ascii="David" w:hAnsi="David" w:cs="David" w:hint="cs"/>
+          <w:sz w:val="24"/>
+          <w:szCs w:val="24"/>
+          <w:rtl/>
+        </w:rPr>
+        <w:t xml:space="preserve"> גדול.</w:t>
       </w:r>
     </w:p>
     <w:p>
       <w:pPr>
-        <w:pStyle w:val="ListParagraph"/>
+        <w:pStyle w:val="a3"/>
         <w:bidi/>
         <w:ind w:left="702"/>
         <w:jc w:val="both"/>
         <w:rPr>
-          <w:rFonts w:ascii="David" w:hAnsi="David" w:cs="David" w:hint="cs"/>
-          <w:sz w:val="24"/>
-          <w:szCs w:val="24"/>
-          <w:rtl/>
-        </w:rPr>
-      </w:pPr>
-      <w:bookmarkStart w:id="0" w:name="_GoBack"/>
-      <w:bookmarkEnd w:id="0"/>
+          <w:rFonts w:ascii="David" w:hAnsi="David" w:cs="David"/>
+          <w:sz w:val="24"/>
+          <w:szCs w:val="24"/>
+          <w:rtl/>
+        </w:rPr>
+      </w:pPr>
     </w:p>
     <w:p>
       <w:pPr>
-        <w:pStyle w:val="ListParagraph"/>
+        <w:pStyle w:val="a3"/>
         <w:numPr>
           <w:ilvl w:val="2"/>
           <w:numId w:val="1"/>
@@ -922,10 +945,9 @@
         <w:bidi/>
         <w:ind w:left="702"/>
         <w:rPr>
-          <w:rFonts w:ascii="David" w:hAnsi="David" w:cs="David" w:hint="cs"/>
-          <w:sz w:val="24"/>
-          <w:szCs w:val="24"/>
-          <w:rtl/>
+          <w:rFonts w:ascii="David" w:hAnsi="David" w:cs="David"/>
+          <w:sz w:val="24"/>
+          <w:szCs w:val="24"/>
         </w:rPr>
       </w:pPr>
       <w:r>
@@ -940,7 +962,751 @@
     </w:p>
     <w:p>
       <w:pPr>
-        <w:pStyle w:val="ListParagraph"/>
+        <w:pStyle w:val="a3"/>
+        <w:bidi/>
+        <w:ind w:left="702"/>
+        <w:rPr>
+          <w:rFonts w:ascii="David" w:hAnsi="David" w:cs="David"/>
+          <w:sz w:val="24"/>
+          <w:szCs w:val="24"/>
+          <w:rtl/>
+        </w:rPr>
+      </w:pPr>
+      <w:r>
+        <w:rPr>
+          <w:rFonts w:ascii="David" w:hAnsi="David" w:cs="David" w:hint="cs"/>
+          <w:sz w:val="24"/>
+          <w:szCs w:val="24"/>
+          <w:rtl/>
+        </w:rPr>
+        <w:t>ישנו מחקר רב בתחום עיבוד תמונה בכלל, והתמודדות עם סיווג תמונות בפרט.</w:t>
+      </w:r>
+      <w:r>
+        <w:rPr>
+          <w:rFonts w:ascii="David" w:hAnsi="David" w:cs="David" w:hint="cs"/>
+          <w:sz w:val="24"/>
+          <w:szCs w:val="24"/>
+          <w:rtl/>
+        </w:rPr>
+        <w:t xml:space="preserve"> </w:t>
+      </w:r>
+      <w:r>
+        <w:rPr>
+          <w:rFonts w:ascii="David" w:hAnsi="David" w:cs="David" w:hint="cs"/>
+          <w:sz w:val="24"/>
+          <w:szCs w:val="24"/>
+          <w:rtl/>
+        </w:rPr>
+        <w:t>בבסיס המערכת שפיתחנו</w:t>
+      </w:r>
+      <w:r>
+        <w:rPr>
+          <w:rFonts w:ascii="David" w:hAnsi="David" w:cs="David"/>
+          <w:sz w:val="24"/>
+          <w:szCs w:val="24"/>
+        </w:rPr>
+        <w:t xml:space="preserve"> </w:t>
+      </w:r>
+      <w:r>
+        <w:rPr>
+          <w:rFonts w:ascii="David" w:hAnsi="David" w:cs="David" w:hint="cs"/>
+          <w:sz w:val="24"/>
+          <w:szCs w:val="24"/>
+          <w:rtl/>
+        </w:rPr>
+        <w:t xml:space="preserve">עומד מודל </w:t>
+      </w:r>
+      <w:r>
+        <w:rPr>
+          <w:rFonts w:ascii="David" w:hAnsi="David" w:cs="David"/>
+          <w:sz w:val="24"/>
+          <w:szCs w:val="24"/>
+        </w:rPr>
+        <w:t>CNN</w:t>
+      </w:r>
+      <w:r>
+        <w:rPr>
+          <w:rFonts w:ascii="David" w:hAnsi="David" w:cs="David" w:hint="cs"/>
+          <w:sz w:val="24"/>
+          <w:szCs w:val="24"/>
+          <w:rtl/>
+        </w:rPr>
+        <w:t xml:space="preserve">, אשר מאז 2012 מציע את הביצועים הטובים ביותר בכל הנוגע לסיווג תמונות </w:t>
+      </w:r>
+      <w:r>
+        <w:rPr>
+          <w:rFonts w:ascii="David" w:hAnsi="David" w:cs="David" w:hint="cs"/>
+          <w:sz w:val="24"/>
+          <w:szCs w:val="24"/>
+          <w:highlight w:val="yellow"/>
+          <w:rtl/>
+        </w:rPr>
+        <w:t xml:space="preserve">(להכניס פה </w:t>
+      </w:r>
+      <w:proofErr w:type="spellStart"/>
+      <w:r>
+        <w:rPr>
+          <w:rFonts w:ascii="David" w:hAnsi="David" w:cs="David" w:hint="cs"/>
+          <w:sz w:val="24"/>
+          <w:szCs w:val="24"/>
+          <w:highlight w:val="yellow"/>
+          <w:rtl/>
+        </w:rPr>
+        <w:t>רפרנס</w:t>
+      </w:r>
+      <w:proofErr w:type="spellEnd"/>
+      <w:r>
+        <w:rPr>
+          <w:rFonts w:ascii="David" w:hAnsi="David" w:cs="David" w:hint="cs"/>
+          <w:sz w:val="24"/>
+          <w:szCs w:val="24"/>
+          <w:highlight w:val="yellow"/>
+          <w:rtl/>
+        </w:rPr>
+        <w:t xml:space="preserve"> ל</w:t>
+      </w:r>
+      <w:proofErr w:type="spellStart"/>
+      <w:r>
+        <w:rPr>
+          <w:rFonts w:ascii="David" w:hAnsi="David" w:cs="David"/>
+          <w:sz w:val="24"/>
+          <w:szCs w:val="24"/>
+          <w:highlight w:val="yellow"/>
+        </w:rPr>
+        <w:t>AlexNet</w:t>
+      </w:r>
+      <w:proofErr w:type="spellEnd"/>
+      <w:r>
+        <w:rPr>
+          <w:rFonts w:ascii="David" w:hAnsi="David" w:cs="David" w:hint="cs"/>
+          <w:sz w:val="24"/>
+          <w:szCs w:val="24"/>
+          <w:highlight w:val="yellow"/>
+          <w:rtl/>
+        </w:rPr>
+        <w:t>)</w:t>
+      </w:r>
+      <w:r>
+        <w:rPr>
+          <w:rFonts w:ascii="David" w:hAnsi="David" w:cs="David" w:hint="cs"/>
+          <w:sz w:val="24"/>
+          <w:szCs w:val="24"/>
+          <w:rtl/>
+        </w:rPr>
+        <w:t xml:space="preserve">. המודל שלנו </w:t>
+      </w:r>
+      <w:r>
+        <w:rPr>
+          <w:rFonts w:ascii="David" w:hAnsi="David" w:cs="David" w:hint="cs"/>
+          <w:sz w:val="24"/>
+          <w:szCs w:val="24"/>
+          <w:rtl/>
+        </w:rPr>
+        <w:t>מבוסס</w:t>
+      </w:r>
+      <w:r>
+        <w:rPr>
+          <w:rFonts w:ascii="David" w:hAnsi="David" w:cs="David" w:hint="cs"/>
+          <w:sz w:val="24"/>
+          <w:szCs w:val="24"/>
+          <w:rtl/>
+        </w:rPr>
+        <w:t xml:space="preserve"> רבות</w:t>
+      </w:r>
+      <w:r>
+        <w:rPr>
+          <w:rFonts w:ascii="David" w:hAnsi="David" w:cs="David" w:hint="cs"/>
+          <w:sz w:val="24"/>
+          <w:szCs w:val="24"/>
+          <w:rtl/>
+        </w:rPr>
+        <w:t xml:space="preserve"> על מודל ה-</w:t>
+      </w:r>
+      <w:proofErr w:type="spellStart"/>
+      <w:r>
+        <w:rPr>
+          <w:rFonts w:ascii="David" w:hAnsi="David" w:cs="David"/>
+          <w:sz w:val="24"/>
+          <w:szCs w:val="24"/>
+        </w:rPr>
+        <w:t>MobileNet</w:t>
+      </w:r>
+      <w:proofErr w:type="spellEnd"/>
+      <w:r>
+        <w:rPr>
+          <w:rFonts w:ascii="David" w:hAnsi="David" w:cs="David" w:hint="cs"/>
+          <w:sz w:val="24"/>
+          <w:szCs w:val="24"/>
+          <w:rtl/>
+        </w:rPr>
+        <w:t>, המציע ארכיטקטורה המכיל</w:t>
+      </w:r>
+      <w:r>
+        <w:rPr>
+          <w:rFonts w:ascii="David" w:hAnsi="David" w:cs="David" w:hint="cs"/>
+          <w:sz w:val="24"/>
+          <w:szCs w:val="24"/>
+          <w:rtl/>
+        </w:rPr>
+        <w:t>ה</w:t>
+      </w:r>
+      <w:r>
+        <w:rPr>
+          <w:rFonts w:ascii="David" w:hAnsi="David" w:cs="David" w:hint="cs"/>
+          <w:sz w:val="24"/>
+          <w:szCs w:val="24"/>
+          <w:rtl/>
+        </w:rPr>
+        <w:t xml:space="preserve"> מספר שכבות מצומצם לעומת מודלים אחרים, בכדי להתאים את השימוש במודל למערכות </w:t>
+      </w:r>
+      <w:r>
+        <w:rPr>
+          <w:rFonts w:ascii="David" w:hAnsi="David" w:cs="David"/>
+          <w:sz w:val="24"/>
+          <w:szCs w:val="24"/>
+        </w:rPr>
+        <w:t>mobile</w:t>
+      </w:r>
+      <w:r>
+        <w:rPr>
+          <w:rFonts w:ascii="David" w:hAnsi="David" w:cs="David" w:hint="cs"/>
+          <w:sz w:val="24"/>
+          <w:szCs w:val="24"/>
+          <w:rtl/>
+        </w:rPr>
+        <w:t xml:space="preserve"> ו-</w:t>
+      </w:r>
+      <w:r>
+        <w:rPr>
+          <w:rFonts w:ascii="David" w:hAnsi="David" w:cs="David"/>
+          <w:sz w:val="24"/>
+          <w:szCs w:val="24"/>
+        </w:rPr>
+        <w:t>embedded</w:t>
+      </w:r>
+      <w:r>
+        <w:rPr>
+          <w:rFonts w:ascii="David" w:hAnsi="David" w:cs="David" w:hint="cs"/>
+          <w:sz w:val="24"/>
+          <w:szCs w:val="24"/>
+          <w:rtl/>
+        </w:rPr>
+        <w:t xml:space="preserve"> </w:t>
+      </w:r>
+      <w:r>
+        <w:rPr>
+          <w:rFonts w:ascii="David" w:hAnsi="David" w:cs="David" w:hint="cs"/>
+          <w:sz w:val="24"/>
+          <w:szCs w:val="24"/>
+          <w:highlight w:val="yellow"/>
+          <w:rtl/>
+        </w:rPr>
+        <w:t xml:space="preserve">(להכניס פה </w:t>
+      </w:r>
+      <w:proofErr w:type="spellStart"/>
+      <w:r>
+        <w:rPr>
+          <w:rFonts w:ascii="David" w:hAnsi="David" w:cs="David" w:hint="cs"/>
+          <w:sz w:val="24"/>
+          <w:szCs w:val="24"/>
+          <w:highlight w:val="yellow"/>
+          <w:rtl/>
+        </w:rPr>
+        <w:t>רפרס</w:t>
+      </w:r>
+      <w:proofErr w:type="spellEnd"/>
+      <w:r>
+        <w:rPr>
+          <w:rFonts w:ascii="David" w:hAnsi="David" w:cs="David" w:hint="cs"/>
+          <w:sz w:val="24"/>
+          <w:szCs w:val="24"/>
+          <w:highlight w:val="yellow"/>
+          <w:rtl/>
+        </w:rPr>
+        <w:t xml:space="preserve"> ל</w:t>
+      </w:r>
+      <w:proofErr w:type="spellStart"/>
+      <w:r>
+        <w:rPr>
+          <w:rFonts w:ascii="David" w:hAnsi="David" w:cs="David"/>
+          <w:sz w:val="24"/>
+          <w:szCs w:val="24"/>
+          <w:highlight w:val="yellow"/>
+        </w:rPr>
+        <w:t>MobileNet</w:t>
+      </w:r>
+      <w:proofErr w:type="spellEnd"/>
+      <w:r>
+        <w:rPr>
+          <w:rFonts w:ascii="David" w:hAnsi="David" w:cs="David" w:hint="cs"/>
+          <w:sz w:val="24"/>
+          <w:szCs w:val="24"/>
+          <w:highlight w:val="yellow"/>
+          <w:rtl/>
+        </w:rPr>
+        <w:t>)</w:t>
+      </w:r>
+      <w:r>
+        <w:rPr>
+          <w:rFonts w:ascii="David" w:hAnsi="David" w:cs="David" w:hint="cs"/>
+          <w:sz w:val="24"/>
+          <w:szCs w:val="24"/>
+          <w:rtl/>
+        </w:rPr>
+        <w:t>.</w:t>
+      </w:r>
+      <w:r>
+        <w:rPr>
+          <w:rFonts w:ascii="David" w:hAnsi="David" w:cs="David" w:hint="cs"/>
+          <w:sz w:val="24"/>
+          <w:szCs w:val="24"/>
+          <w:rtl/>
+        </w:rPr>
+        <w:t xml:space="preserve"> בדומה למערכת שלנו, בוצעו מספר מחקרים אשר נוגעים במיצוי של </w:t>
+      </w:r>
+      <w:r>
+        <w:rPr>
+          <w:rFonts w:ascii="David" w:hAnsi="David" w:cs="David"/>
+          <w:sz w:val="24"/>
+          <w:szCs w:val="24"/>
+        </w:rPr>
+        <w:t xml:space="preserve">dataset </w:t>
+      </w:r>
+      <w:r>
+        <w:rPr>
+          <w:rFonts w:ascii="David" w:hAnsi="David" w:cs="David" w:hint="cs"/>
+          <w:sz w:val="24"/>
+          <w:szCs w:val="24"/>
+          <w:rtl/>
+        </w:rPr>
+        <w:t>קטן, ואחת הטכניקות היעילות ביותר לצמצום הפער שקיים בין ה</w:t>
+      </w:r>
+      <w:r>
+        <w:rPr>
+          <w:rFonts w:ascii="David" w:hAnsi="David" w:cs="David"/>
+          <w:sz w:val="24"/>
+          <w:szCs w:val="24"/>
+        </w:rPr>
+        <w:t>dataset</w:t>
+      </w:r>
+      <w:r>
+        <w:rPr>
+          <w:rFonts w:ascii="David" w:hAnsi="David" w:cs="David" w:hint="cs"/>
+          <w:sz w:val="24"/>
+          <w:szCs w:val="24"/>
+          <w:rtl/>
+        </w:rPr>
+        <w:t xml:space="preserve"> הקטן לבין הרעב של מודלי </w:t>
+      </w:r>
+      <w:r>
+        <w:rPr>
+          <w:rFonts w:ascii="David" w:hAnsi="David" w:cs="David"/>
+          <w:sz w:val="24"/>
+          <w:szCs w:val="24"/>
+        </w:rPr>
+        <w:t>CNN</w:t>
+      </w:r>
+      <w:r>
+        <w:rPr>
+          <w:rFonts w:ascii="David" w:hAnsi="David" w:cs="David" w:hint="cs"/>
+          <w:sz w:val="24"/>
+          <w:szCs w:val="24"/>
+          <w:rtl/>
+        </w:rPr>
+        <w:t xml:space="preserve"> למידע, היא </w:t>
+      </w:r>
+      <w:r>
+        <w:rPr>
+          <w:rFonts w:ascii="David" w:hAnsi="David" w:cs="David"/>
+          <w:sz w:val="24"/>
+          <w:szCs w:val="24"/>
+        </w:rPr>
+        <w:t>Data Augmentation</w:t>
+      </w:r>
+      <w:r>
+        <w:rPr>
+          <w:rFonts w:ascii="David" w:hAnsi="David" w:cs="David" w:hint="cs"/>
+          <w:sz w:val="24"/>
+          <w:szCs w:val="24"/>
+          <w:rtl/>
+        </w:rPr>
+        <w:t xml:space="preserve"> </w:t>
+      </w:r>
+      <w:r>
+        <w:rPr>
+          <w:rFonts w:ascii="David" w:hAnsi="David" w:cs="David" w:hint="cs"/>
+          <w:sz w:val="24"/>
+          <w:szCs w:val="24"/>
+          <w:highlight w:val="yellow"/>
+          <w:rtl/>
+        </w:rPr>
+        <w:t xml:space="preserve">(להכניס פה </w:t>
+      </w:r>
+      <w:proofErr w:type="spellStart"/>
+      <w:r>
+        <w:rPr>
+          <w:rFonts w:ascii="David" w:hAnsi="David" w:cs="David" w:hint="cs"/>
+          <w:sz w:val="24"/>
+          <w:szCs w:val="24"/>
+          <w:highlight w:val="yellow"/>
+          <w:rtl/>
+        </w:rPr>
+        <w:t>רפרנס</w:t>
+      </w:r>
+      <w:proofErr w:type="spellEnd"/>
+      <w:r>
+        <w:rPr>
+          <w:rFonts w:ascii="David" w:hAnsi="David" w:cs="David" w:hint="cs"/>
+          <w:sz w:val="24"/>
+          <w:szCs w:val="24"/>
+          <w:highlight w:val="yellow"/>
+          <w:rtl/>
+        </w:rPr>
+        <w:t xml:space="preserve"> ל</w:t>
+      </w:r>
+      <w:r>
+        <w:rPr>
+          <w:rFonts w:cstheme="minorHAnsi"/>
+          <w:b/>
+          <w:bCs/>
+          <w:color w:val="222222"/>
+          <w:sz w:val="24"/>
+          <w:szCs w:val="24"/>
+          <w:highlight w:val="yellow"/>
+          <w:shd w:val="clear" w:color="auto" w:fill="FFFFFF"/>
+        </w:rPr>
+        <w:t>The effectiveness of data augmentation in image classification using deep learning</w:t>
+      </w:r>
+      <w:r>
+        <w:rPr>
+          <w:rFonts w:ascii="David" w:hAnsi="David" w:cs="David" w:hint="cs"/>
+          <w:sz w:val="24"/>
+          <w:szCs w:val="24"/>
+          <w:highlight w:val="yellow"/>
+          <w:rtl/>
+        </w:rPr>
+        <w:t>)</w:t>
+      </w:r>
+      <w:r>
+        <w:rPr>
+          <w:rFonts w:ascii="David" w:hAnsi="David" w:cs="David" w:hint="cs"/>
+          <w:sz w:val="24"/>
+          <w:szCs w:val="24"/>
+          <w:rtl/>
+        </w:rPr>
+        <w:t xml:space="preserve">. </w:t>
+      </w:r>
+    </w:p>
+    <w:p>
+      <w:pPr>
+        <w:pStyle w:val="a3"/>
+        <w:bidi/>
+        <w:ind w:left="702"/>
+        <w:rPr>
+          <w:rFonts w:ascii="David" w:hAnsi="David" w:cs="David"/>
+          <w:sz w:val="24"/>
+          <w:szCs w:val="24"/>
+          <w:rtl/>
+        </w:rPr>
+      </w:pPr>
+    </w:p>
+    <w:p>
+      <w:pPr>
+        <w:pStyle w:val="a3"/>
+        <w:bidi/>
+        <w:ind w:left="702"/>
+        <w:rPr>
+          <w:rFonts w:ascii="David" w:hAnsi="David" w:cs="David"/>
+          <w:sz w:val="24"/>
+          <w:szCs w:val="24"/>
+          <w:rtl/>
+        </w:rPr>
+      </w:pPr>
+      <w:r>
+        <w:rPr>
+          <w:rFonts w:ascii="David" w:hAnsi="David" w:cs="David" w:hint="cs"/>
+          <w:sz w:val="24"/>
+          <w:szCs w:val="24"/>
+          <w:rtl/>
+        </w:rPr>
+        <w:t xml:space="preserve">בנוסף למחקר שבוצע בתחום, ישנן מספר מערכות אשר פותרות בעיות דומות לזו שהמערכת שלנו מנסה לפתור. המערכת </w:t>
+      </w:r>
+      <w:proofErr w:type="spellStart"/>
+      <w:r>
+        <w:rPr>
+          <w:rFonts w:ascii="David" w:hAnsi="David" w:cs="David"/>
+          <w:sz w:val="24"/>
+          <w:szCs w:val="24"/>
+        </w:rPr>
+        <w:t>Imagga</w:t>
+      </w:r>
+      <w:proofErr w:type="spellEnd"/>
+      <w:r>
+        <w:rPr>
+          <w:rFonts w:ascii="David" w:hAnsi="David" w:cs="David" w:hint="cs"/>
+          <w:sz w:val="24"/>
+          <w:szCs w:val="24"/>
+          <w:rtl/>
+        </w:rPr>
+        <w:t xml:space="preserve"> מבצעת סיווג תמונות למספר רב מאוד של סיווגים, ומציעה </w:t>
+      </w:r>
+      <w:r>
+        <w:rPr>
+          <w:rFonts w:ascii="David" w:hAnsi="David" w:cs="David" w:hint="cs"/>
+          <w:sz w:val="24"/>
+          <w:szCs w:val="24"/>
+        </w:rPr>
+        <w:t>API</w:t>
+      </w:r>
+      <w:r>
+        <w:rPr>
+          <w:rFonts w:ascii="David" w:hAnsi="David" w:cs="David" w:hint="cs"/>
+          <w:sz w:val="24"/>
+          <w:szCs w:val="24"/>
+          <w:rtl/>
+        </w:rPr>
+        <w:t xml:space="preserve"> שעל גביו ניתן להעביר תמונות ולקבל חזרה סיווגים. לעומתה, המערכת שלנו מסווגת ל-5 הסיווגים הרלוונטיים לנו, ואינה מציעה </w:t>
+      </w:r>
+      <w:r>
+        <w:rPr>
+          <w:rFonts w:ascii="David" w:hAnsi="David" w:cs="David" w:hint="cs"/>
+          <w:sz w:val="24"/>
+          <w:szCs w:val="24"/>
+        </w:rPr>
+        <w:t>API</w:t>
+      </w:r>
+      <w:r>
+        <w:rPr>
+          <w:rFonts w:ascii="David" w:hAnsi="David" w:cs="David" w:hint="cs"/>
+          <w:sz w:val="24"/>
+          <w:szCs w:val="24"/>
+          <w:rtl/>
+        </w:rPr>
+        <w:t xml:space="preserve"> מסודר בשלב זה. בניגוד למערכת שלנו, </w:t>
+      </w:r>
+      <w:proofErr w:type="spellStart"/>
+      <w:r>
+        <w:rPr>
+          <w:rFonts w:ascii="David" w:hAnsi="David" w:cs="David"/>
+          <w:sz w:val="24"/>
+          <w:szCs w:val="24"/>
+        </w:rPr>
+        <w:t>Imagga</w:t>
+      </w:r>
+      <w:proofErr w:type="spellEnd"/>
+      <w:r>
+        <w:rPr>
+          <w:rFonts w:ascii="David" w:hAnsi="David" w:cs="David" w:hint="cs"/>
+          <w:sz w:val="24"/>
+          <w:szCs w:val="24"/>
+          <w:rtl/>
+        </w:rPr>
+        <w:t xml:space="preserve"> מציעה למשתמשים להגדיר סיווגים חדשים בעצמם ולבצע עריכה בסיסית לתמונות שמעלה המשתמש אל המערכת.</w:t>
+      </w:r>
+    </w:p>
+    <w:p>
+      <w:pPr>
+        <w:pStyle w:val="a3"/>
+        <w:bidi/>
+        <w:ind w:left="702"/>
+        <w:rPr>
+          <w:rFonts w:ascii="David" w:hAnsi="David" w:cs="David"/>
+          <w:sz w:val="24"/>
+          <w:szCs w:val="24"/>
+          <w:rtl/>
+        </w:rPr>
+      </w:pPr>
+      <w:r>
+        <w:rPr>
+          <w:rFonts w:ascii="David" w:hAnsi="David" w:cs="David" w:hint="cs"/>
+          <w:sz w:val="24"/>
+          <w:szCs w:val="24"/>
+          <w:rtl/>
+        </w:rPr>
+        <w:lastRenderedPageBreak/>
+        <w:t xml:space="preserve">המערכת </w:t>
+      </w:r>
+      <w:r>
+        <w:rPr>
+          <w:rFonts w:ascii="David" w:hAnsi="David" w:cs="David"/>
+          <w:sz w:val="24"/>
+          <w:szCs w:val="24"/>
+        </w:rPr>
+        <w:t>Cloud Vision</w:t>
+      </w:r>
+      <w:r>
+        <w:rPr>
+          <w:rFonts w:ascii="David" w:hAnsi="David" w:cs="David" w:hint="cs"/>
+          <w:sz w:val="24"/>
+          <w:szCs w:val="24"/>
+          <w:rtl/>
+        </w:rPr>
+        <w:t xml:space="preserve"> מבית </w:t>
+      </w:r>
+      <w:r>
+        <w:rPr>
+          <w:rFonts w:ascii="David" w:hAnsi="David" w:cs="David"/>
+          <w:sz w:val="24"/>
+          <w:szCs w:val="24"/>
+        </w:rPr>
+        <w:t>Google</w:t>
+      </w:r>
+      <w:r>
+        <w:rPr>
+          <w:rFonts w:ascii="David" w:hAnsi="David" w:cs="David" w:hint="cs"/>
+          <w:sz w:val="24"/>
+          <w:szCs w:val="24"/>
+          <w:rtl/>
+        </w:rPr>
+        <w:t xml:space="preserve"> מציעה אף היא סיווג למספר רב מאוד של סיווגים. בניגוד למערכת שלנו שמציגה ללקוח רק את הסיווג בעל ההסתברות הגבוהה ביותר, </w:t>
+      </w:r>
+      <w:r>
+        <w:rPr>
+          <w:rFonts w:ascii="David" w:hAnsi="David" w:cs="David"/>
+          <w:sz w:val="24"/>
+          <w:szCs w:val="24"/>
+        </w:rPr>
+        <w:t>Cloud Vision</w:t>
+      </w:r>
+      <w:r>
+        <w:rPr>
+          <w:rFonts w:ascii="David" w:hAnsi="David" w:cs="David" w:hint="cs"/>
+          <w:sz w:val="24"/>
+          <w:szCs w:val="24"/>
+          <w:rtl/>
+        </w:rPr>
+        <w:t xml:space="preserve"> מציגה את ה-</w:t>
+      </w:r>
+      <w:r>
+        <w:rPr>
+          <w:rFonts w:ascii="David" w:hAnsi="David" w:cs="David"/>
+          <w:sz w:val="24"/>
+          <w:szCs w:val="24"/>
+        </w:rPr>
+        <w:t>Top 6</w:t>
+      </w:r>
+      <w:r>
+        <w:rPr>
+          <w:rFonts w:ascii="David" w:hAnsi="David" w:cs="David" w:hint="cs"/>
+          <w:sz w:val="24"/>
+          <w:szCs w:val="24"/>
+          <w:rtl/>
+        </w:rPr>
+        <w:t>, יחד עם ההסתברות עבור כל סיווג.</w:t>
+      </w:r>
+      <w:r>
+        <w:rPr>
+          <w:rFonts w:ascii="David" w:hAnsi="David" w:cs="David" w:hint="cs"/>
+          <w:sz w:val="24"/>
+          <w:szCs w:val="24"/>
+          <w:rtl/>
+        </w:rPr>
+        <w:t xml:space="preserve"> </w:t>
+      </w:r>
+    </w:p>
+    <w:p>
+      <w:pPr>
+        <w:pStyle w:val="a3"/>
+        <w:bidi/>
+        <w:ind w:left="702"/>
+        <w:rPr>
+          <w:rFonts w:ascii="David" w:hAnsi="David" w:cs="David"/>
+          <w:sz w:val="24"/>
+          <w:szCs w:val="24"/>
+          <w:rtl/>
+        </w:rPr>
+      </w:pPr>
+      <w:r>
+        <w:rPr>
+          <w:rFonts w:ascii="David" w:hAnsi="David" w:cs="David" w:hint="cs"/>
+          <w:sz w:val="24"/>
+          <w:szCs w:val="24"/>
+          <w:rtl/>
+        </w:rPr>
+        <w:t xml:space="preserve">המערכת </w:t>
+      </w:r>
+      <w:proofErr w:type="spellStart"/>
+      <w:r>
+        <w:rPr>
+          <w:rFonts w:ascii="David" w:hAnsi="David" w:cs="David"/>
+          <w:sz w:val="24"/>
+          <w:szCs w:val="24"/>
+        </w:rPr>
+        <w:t>Clarifi</w:t>
+      </w:r>
+      <w:proofErr w:type="spellEnd"/>
+      <w:r>
+        <w:rPr>
+          <w:rFonts w:ascii="David" w:hAnsi="David" w:cs="David" w:hint="cs"/>
+          <w:sz w:val="24"/>
+          <w:szCs w:val="24"/>
+          <w:rtl/>
+        </w:rPr>
+        <w:t xml:space="preserve"> מציעה שירות של סיווג תמונות, בדומה למערכת שלנו, אך גם של ווידאו, בניגוד למערכת שלנו. בנוסף, המערכת מאפשר למשתמש לבחור מבין מספר "מודלים", לדוגמה </w:t>
+      </w:r>
+      <w:r>
+        <w:rPr>
+          <w:rFonts w:ascii="David" w:hAnsi="David" w:cs="David"/>
+          <w:sz w:val="24"/>
+          <w:szCs w:val="24"/>
+          <w:rtl/>
+        </w:rPr>
+        <w:t>–</w:t>
+      </w:r>
+      <w:r>
+        <w:rPr>
+          <w:rFonts w:ascii="David" w:hAnsi="David" w:cs="David" w:hint="cs"/>
+          <w:sz w:val="24"/>
+          <w:szCs w:val="24"/>
+          <w:rtl/>
+        </w:rPr>
+        <w:t xml:space="preserve"> מודל "אוכל", אשר יקבע את קבוצת הסיווגים האפשריים עבור התמונה. מערכת זו אינה מציעה </w:t>
+      </w:r>
+      <w:r>
+        <w:rPr>
+          <w:rFonts w:ascii="David" w:hAnsi="David" w:cs="David"/>
+          <w:sz w:val="24"/>
+          <w:szCs w:val="24"/>
+        </w:rPr>
+        <w:t>API</w:t>
+      </w:r>
+      <w:r>
+        <w:rPr>
+          <w:rFonts w:ascii="David" w:hAnsi="David" w:cs="David" w:hint="cs"/>
+          <w:sz w:val="24"/>
+          <w:szCs w:val="24"/>
+          <w:rtl/>
+        </w:rPr>
+        <w:t>, והעבודה של המשתמש תעשה מול האתר לבד.</w:t>
+      </w:r>
+    </w:p>
+    <w:p>
+      <w:pPr>
+        <w:pStyle w:val="a3"/>
+        <w:bidi/>
+        <w:ind w:left="702"/>
+        <w:rPr>
+          <w:rFonts w:ascii="David" w:hAnsi="David" w:cs="David" w:hint="cs"/>
+          <w:sz w:val="24"/>
+          <w:szCs w:val="24"/>
+          <w:rtl/>
+        </w:rPr>
+      </w:pPr>
+      <w:bookmarkStart w:id="0" w:name="_GoBack"/>
+      <w:bookmarkEnd w:id="0"/>
+      <w:r>
+        <w:rPr>
+          <w:rFonts w:ascii="David" w:hAnsi="David" w:cs="David" w:hint="cs"/>
+          <w:sz w:val="24"/>
+          <w:szCs w:val="24"/>
+          <w:rtl/>
+        </w:rPr>
+        <w:t xml:space="preserve"> </w:t>
+      </w:r>
+    </w:p>
+    <w:p>
+      <w:pPr>
+        <w:pStyle w:val="a3"/>
         <w:numPr>
           <w:ilvl w:val="1"/>
           <w:numId w:val="1"/>
@@ -976,7 +1742,7 @@
     </w:p>
     <w:p>
       <w:pPr>
-        <w:pStyle w:val="ListParagraph"/>
+        <w:pStyle w:val="a3"/>
         <w:numPr>
           <w:ilvl w:val="2"/>
           <w:numId w:val="1"/>
@@ -1009,7 +1775,7 @@
     </w:p>
     <w:p>
       <w:pPr>
-        <w:pStyle w:val="ListParagraph"/>
+        <w:pStyle w:val="a3"/>
         <w:numPr>
           <w:ilvl w:val="3"/>
           <w:numId w:val="1"/>
@@ -1034,7 +1800,7 @@
     </w:p>
     <w:p>
       <w:pPr>
-        <w:pStyle w:val="ListParagraph"/>
+        <w:pStyle w:val="a3"/>
         <w:bidi/>
         <w:ind w:left="985"/>
         <w:jc w:val="both"/>
@@ -1297,7 +2063,7 @@
     </w:p>
     <w:p>
       <w:pPr>
-        <w:pStyle w:val="ListParagraph"/>
+        <w:pStyle w:val="a3"/>
         <w:bidi/>
         <w:ind w:left="985"/>
         <w:jc w:val="both"/>
@@ -1311,7 +2077,7 @@
     </w:p>
     <w:p>
       <w:pPr>
-        <w:pStyle w:val="ListParagraph"/>
+        <w:pStyle w:val="a3"/>
         <w:bidi/>
         <w:ind w:left="985"/>
         <w:jc w:val="both"/>
@@ -1467,7 +2233,7 @@
     </w:p>
     <w:p>
       <w:pPr>
-        <w:pStyle w:val="ListParagraph"/>
+        <w:pStyle w:val="a3"/>
         <w:bidi/>
         <w:ind w:left="985"/>
         <w:jc w:val="both"/>
@@ -1481,7 +2247,7 @@
     </w:p>
     <w:p>
       <w:pPr>
-        <w:pStyle w:val="ListParagraph"/>
+        <w:pStyle w:val="a3"/>
         <w:bidi/>
         <w:ind w:left="985"/>
         <w:jc w:val="both"/>
@@ -1559,17 +2325,7 @@
           <w:szCs w:val="24"/>
           <w:rtl/>
         </w:rPr>
-        <w:t xml:space="preserve"> ישנם 1000 סיווגים, בעוד </w:t>
-      </w:r>
-      <w:r>
-        <w:rPr>
-          <w:rFonts w:ascii="David" w:hAnsi="David" w:cs="David"/>
-          <w:sz w:val="24"/>
-          <w:szCs w:val="24"/>
-          <w:rtl/>
-        </w:rPr>
-        <w:lastRenderedPageBreak/>
-        <w:t>בבעיה שלנו ישנם 5 בלבד. תחילה הוספנו ישירות מעל שכבות ה-</w:t>
+        <w:t xml:space="preserve"> ישנם 1000 סיווגים, בעוד בבעיה שלנו ישנם 5 בלבד. תחילה הוספנו ישירות מעל שכבות ה-</w:t>
       </w:r>
       <w:r>
         <w:rPr>
@@ -1809,7 +2565,7 @@
     </w:p>
     <w:p>
       <w:pPr>
-        <w:pStyle w:val="ListParagraph"/>
+        <w:pStyle w:val="a3"/>
         <w:bidi/>
         <w:ind w:left="985"/>
         <w:jc w:val="both"/>
@@ -1823,7 +2579,7 @@
     </w:p>
     <w:p>
       <w:pPr>
-        <w:pStyle w:val="ListParagraph"/>
+        <w:pStyle w:val="a3"/>
         <w:bidi/>
         <w:ind w:left="985"/>
         <w:jc w:val="both"/>
@@ -1888,7 +2644,7 @@
                         <w:txbxContent>
                           <w:p>
                             <w:pPr>
-                              <w:pStyle w:val="Caption"/>
+                              <w:pStyle w:val="a5"/>
                               <w:bidi/>
                               <w:rPr>
                                 <w:rFonts w:ascii="David" w:hAnsi="David" w:cs="David"/>
@@ -2070,7 +2826,7 @@
     </w:p>
     <w:p>
       <w:pPr>
-        <w:pStyle w:val="ListParagraph"/>
+        <w:pStyle w:val="a3"/>
         <w:bidi/>
         <w:ind w:left="985"/>
         <w:jc w:val="both"/>
@@ -2083,7 +2839,7 @@
     </w:p>
     <w:p>
       <w:pPr>
-        <w:pStyle w:val="ListParagraph"/>
+        <w:pStyle w:val="a3"/>
         <w:bidi/>
         <w:ind w:left="985"/>
         <w:jc w:val="both"/>
@@ -2098,7 +2854,7 @@
     </w:p>
     <w:p>
       <w:pPr>
-        <w:pStyle w:val="ListParagraph"/>
+        <w:pStyle w:val="a3"/>
         <w:bidi/>
         <w:ind w:left="985"/>
         <w:jc w:val="both"/>
@@ -2113,7 +2869,7 @@
     </w:p>
     <w:p>
       <w:pPr>
-        <w:pStyle w:val="ListParagraph"/>
+        <w:pStyle w:val="a3"/>
         <w:bidi/>
         <w:ind w:left="985"/>
         <w:jc w:val="both"/>
@@ -2211,7 +2967,7 @@
                           <w:txbxContent>
                             <w:p>
                               <w:pPr>
-                                <w:pStyle w:val="Caption"/>
+                                <w:pStyle w:val="a5"/>
                                 <w:bidi/>
                                 <w:rPr>
                                   <w:rFonts w:ascii="David" w:hAnsi="David" w:cs="David"/>
@@ -2414,7 +3170,7 @@
                           <w:txbxContent>
                             <w:p>
                               <w:pPr>
-                                <w:pStyle w:val="Caption"/>
+                                <w:pStyle w:val="a5"/>
                                 <w:bidi/>
                                 <w:rPr>
                                   <w:noProof/>
@@ -2529,7 +3285,7 @@
     </w:p>
     <w:p>
       <w:pPr>
-        <w:pStyle w:val="ListParagraph"/>
+        <w:pStyle w:val="a3"/>
         <w:numPr>
           <w:ilvl w:val="0"/>
           <w:numId w:val="1"/>
@@ -2556,7 +3312,7 @@
     </w:p>
     <w:p>
       <w:pPr>
-        <w:pStyle w:val="ListParagraph"/>
+        <w:pStyle w:val="a3"/>
         <w:bidi/>
         <w:ind w:left="985"/>
         <w:jc w:val="both"/>
@@ -2645,7 +3401,17 @@
           <w:szCs w:val="24"/>
           <w:rtl/>
         </w:rPr>
-        <w:t xml:space="preserve">, עם </w:t>
+        <w:t xml:space="preserve">, </w:t>
+      </w:r>
+      <w:r>
+        <w:rPr>
+          <w:rFonts w:ascii="David" w:hAnsi="David" w:cs="David"/>
+          <w:sz w:val="24"/>
+          <w:szCs w:val="24"/>
+          <w:rtl/>
+        </w:rPr>
+        <w:lastRenderedPageBreak/>
+        <w:t xml:space="preserve">עם </w:t>
       </w:r>
       <w:r>
         <w:rPr>
@@ -2710,7 +3476,7 @@
     </w:p>
     <w:p>
       <w:pPr>
-        <w:pStyle w:val="ListParagraph"/>
+        <w:pStyle w:val="a3"/>
         <w:bidi/>
         <w:ind w:left="985"/>
         <w:jc w:val="both"/>
@@ -2724,7 +3490,7 @@
     </w:p>
     <w:p>
       <w:pPr>
-        <w:pStyle w:val="ListParagraph"/>
+        <w:pStyle w:val="a3"/>
         <w:bidi/>
         <w:ind w:left="985"/>
         <w:jc w:val="both"/>
@@ -2781,7 +3547,7 @@
     </w:p>
     <w:p>
       <w:pPr>
-        <w:pStyle w:val="ListParagraph"/>
+        <w:pStyle w:val="a3"/>
         <w:bidi/>
         <w:ind w:left="985"/>
         <w:jc w:val="both"/>
@@ -2795,7 +3561,7 @@
     </w:p>
     <w:p>
       <w:pPr>
-        <w:pStyle w:val="ListParagraph"/>
+        <w:pStyle w:val="a3"/>
         <w:bidi/>
         <w:ind w:left="985"/>
         <w:jc w:val="both"/>
@@ -3063,7 +3829,7 @@
     </w:p>
     <w:p>
       <w:pPr>
-        <w:pStyle w:val="ListParagraph"/>
+        <w:pStyle w:val="a3"/>
         <w:bidi/>
         <w:ind w:left="1080"/>
         <w:jc w:val="both"/>
@@ -3090,7 +3856,7 @@
     </w:p>
     <w:p>
       <w:pPr>
-        <w:pStyle w:val="ListParagraph"/>
+        <w:pStyle w:val="a3"/>
         <w:numPr>
           <w:ilvl w:val="0"/>
           <w:numId w:val="2"/>
@@ -3116,7 +3882,7 @@
     </w:p>
     <w:p>
       <w:pPr>
-        <w:pStyle w:val="ListParagraph"/>
+        <w:pStyle w:val="a3"/>
         <w:bidi/>
         <w:ind w:left="702"/>
         <w:jc w:val="both"/>
@@ -3159,7 +3925,7 @@
     </w:p>
     <w:p>
       <w:pPr>
-        <w:pStyle w:val="ListParagraph"/>
+        <w:pStyle w:val="a3"/>
         <w:bidi/>
         <w:ind w:left="702"/>
         <w:jc w:val="both"/>
@@ -3173,7 +3939,7 @@
     </w:p>
     <w:p>
       <w:pPr>
-        <w:pStyle w:val="ListParagraph"/>
+        <w:pStyle w:val="a3"/>
         <w:bidi/>
         <w:ind w:left="702"/>
         <w:jc w:val="both"/>
@@ -3191,7 +3957,6 @@
           <w:szCs w:val="24"/>
           <w:rtl/>
         </w:rPr>
-        <w:lastRenderedPageBreak/>
         <w:t xml:space="preserve">ממשק המשתמש מחולק גיאוגרפית לשני חלקים, בהתאם לשתי אפשרויות השימוש במערכת. החלק הראשון, המופיע גיאוגרפית בחלקו העליון של ממשק המשתמש, עוסק בטעינת נתונים, ודרישה מהמודל לפסק סיווג עבור הנתונים. בנוסף לציון נתיב לתיקייה שבה נמצאות התמונות אותן ברצון המשתמש לסווג, נדרש המשתמש לספק גם נתיב לקובץ </w:t>
       </w:r>
       <w:r>
@@ -3214,7 +3979,7 @@
     </w:p>
     <w:p>
       <w:pPr>
-        <w:pStyle w:val="ListParagraph"/>
+        <w:pStyle w:val="a3"/>
         <w:bidi/>
         <w:ind w:left="702"/>
         <w:jc w:val="both"/>
@@ -3228,7 +3993,7 @@
     </w:p>
     <w:p>
       <w:pPr>
-        <w:pStyle w:val="ListParagraph"/>
+        <w:pStyle w:val="a3"/>
         <w:bidi/>
         <w:ind w:left="702"/>
         <w:jc w:val="both"/>
@@ -3333,7 +4098,7 @@
 </file>
 
 <file path=word/numbering.xml><?xml version="1.0" encoding="utf-8"?>
-<w:numbering xmlns:wpc="http://schemas.microsoft.com/office/word/2010/wordprocessingCanvas" xmlns:cx="http://schemas.microsoft.com/office/drawing/2014/chartex" xmlns:cx1="http://schemas.microsoft.com/office/drawing/2015/9/8/chartex" xmlns:mc="http://schemas.openxmlformats.org/markup-compatibility/2006" xmlns:o="urn:schemas-microsoft-com:office:office" xmlns:r="http://schemas.openxmlformats.org/officeDocument/2006/relationships" xmlns:m="http://schemas.openxmlformats.org/officeDocument/2006/math" xmlns:v="urn:schemas-microsoft-com:vml" xmlns:wp14="http://schemas.microsoft.com/office/word/2010/wordprocessingDrawing" xmlns:wp="http://schemas.openxmlformats.org/drawingml/2006/wordprocessingDrawing" xmlns:w10="urn:schemas-microsoft-com:office:word" xmlns:w="http://schemas.openxmlformats.org/wordprocessingml/2006/main" xmlns:w14="http://schemas.microsoft.com/office/word/2010/wordml" xmlns:w15="http://schemas.microsoft.com/office/word/2012/wordml" xmlns:w16se="http://schemas.microsoft.com/office/word/2015/wordml/symex" xmlns:wpg="http://schemas.microsoft.com/office/word/2010/wordprocessingGroup" xmlns:wpi="http://schemas.microsoft.com/office/word/2010/wordprocessingInk" xmlns:wne="http://schemas.microsoft.com/office/word/2006/wordml" xmlns:wps="http://schemas.microsoft.com/office/word/2010/wordprocessingShape" mc:Ignorable="w14 w15 w16se wp14">
+<w:numbering xmlns:wpc="http://schemas.microsoft.com/office/word/2010/wordprocessingCanvas" xmlns:cx="http://schemas.microsoft.com/office/drawing/2014/chartex" xmlns:cx1="http://schemas.microsoft.com/office/drawing/2015/9/8/chartex" xmlns:cx2="http://schemas.microsoft.com/office/drawing/2015/10/21/chartex" xmlns:cx3="http://schemas.microsoft.com/office/drawing/2016/5/9/chartex" xmlns:cx4="http://schemas.microsoft.com/office/drawing/2016/5/10/chartex" xmlns:cx5="http://schemas.microsoft.com/office/drawing/2016/5/11/chartex" xmlns:cx6="http://schemas.microsoft.com/office/drawing/2016/5/12/chartex" xmlns:cx7="http://schemas.microsoft.com/office/drawing/2016/5/13/chartex" xmlns:cx8="http://schemas.microsoft.com/office/drawing/2016/5/14/chartex" xmlns:mc="http://schemas.openxmlformats.org/markup-compatibility/2006" xmlns:aink="http://schemas.microsoft.com/office/drawing/2016/ink" xmlns:am3d="http://schemas.microsoft.com/office/drawing/2017/model3d" xmlns:o="urn:schemas-microsoft-com:office:office" xmlns:r="http://schemas.openxmlformats.org/officeDocument/2006/relationships" xmlns:m="http://schemas.openxmlformats.org/officeDocument/2006/math" xmlns:v="urn:schemas-microsoft-com:vml" xmlns:wp14="http://schemas.microsoft.com/office/word/2010/wordprocessingDrawing" xmlns:wp="http://schemas.openxmlformats.org/drawingml/2006/wordprocessingDrawing" xmlns:w10="urn:schemas-microsoft-com:office:word" xmlns:w="http://schemas.openxmlformats.org/wordprocessingml/2006/main" xmlns:w14="http://schemas.microsoft.com/office/word/2010/wordml" xmlns:w15="http://schemas.microsoft.com/office/word/2012/wordml" xmlns:w16cid="http://schemas.microsoft.com/office/word/2016/wordml/cid" xmlns:w16se="http://schemas.microsoft.com/office/word/2015/wordml/symex" xmlns:wpg="http://schemas.microsoft.com/office/word/2010/wordprocessingGroup" xmlns:wpi="http://schemas.microsoft.com/office/word/2010/wordprocessingInk" xmlns:wne="http://schemas.microsoft.com/office/word/2006/wordml" xmlns:wps="http://schemas.microsoft.com/office/word/2010/wordprocessingShape" mc:Ignorable="w14 w15 w16se w16cid wp14">
   <w:abstractNum w:abstractNumId="0" w15:restartNumberingAfterBreak="0">
     <w:nsid w:val="51515B3A"/>
     <w:multiLevelType w:val="hybridMultilevel"/>
@@ -3522,7 +4287,7 @@
 </file>
 
 <file path=word/styles.xml><?xml version="1.0" encoding="utf-8"?>
-<w:styles xmlns:mc="http://schemas.openxmlformats.org/markup-compatibility/2006" xmlns:r="http://schemas.openxmlformats.org/officeDocument/2006/relationships" xmlns:w="http://schemas.openxmlformats.org/wordprocessingml/2006/main" xmlns:w14="http://schemas.microsoft.com/office/word/2010/wordml" xmlns:w15="http://schemas.microsoft.com/office/word/2012/wordml" xmlns:w16se="http://schemas.microsoft.com/office/word/2015/wordml/symex" mc:Ignorable="w14 w15 w16se">
+<w:styles xmlns:mc="http://schemas.openxmlformats.org/markup-compatibility/2006" xmlns:r="http://schemas.openxmlformats.org/officeDocument/2006/relationships" xmlns:w="http://schemas.openxmlformats.org/wordprocessingml/2006/main" xmlns:w14="http://schemas.microsoft.com/office/word/2010/wordml" xmlns:w15="http://schemas.microsoft.com/office/word/2012/wordml" xmlns:w16cid="http://schemas.microsoft.com/office/word/2016/wordml/cid" xmlns:w16se="http://schemas.microsoft.com/office/word/2015/wordml/symex" mc:Ignorable="w14 w15 w16se w16cid">
   <w:docDefaults>
     <w:rPrDefault>
       <w:rPr>
@@ -3538,7 +4303,7 @@
       </w:pPr>
     </w:pPrDefault>
   </w:docDefaults>
-  <w:latentStyles w:defLockedState="0" w:defUIPriority="99" w:defSemiHidden="0" w:defUnhideWhenUsed="0" w:defQFormat="0" w:count="371">
+  <w:latentStyles w:defLockedState="0" w:defUIPriority="99" w:defSemiHidden="0" w:defUnhideWhenUsed="0" w:defQFormat="0" w:count="375">
     <w:lsdException w:name="Normal" w:uiPriority="0" w:qFormat="1"/>
     <w:lsdException w:name="heading 1" w:uiPriority="9" w:qFormat="1"/>
     <w:lsdException w:name="heading 2" w:semiHidden="1" w:uiPriority="9" w:unhideWhenUsed="1" w:qFormat="1"/>
@@ -3644,7 +4409,6 @@
     <w:lsdException w:name="HTML Sample" w:semiHidden="1" w:unhideWhenUsed="1"/>
     <w:lsdException w:name="HTML Typewriter" w:semiHidden="1" w:unhideWhenUsed="1"/>
     <w:lsdException w:name="HTML Variable" w:semiHidden="1" w:unhideWhenUsed="1"/>
-    <w:lsdException w:name="Normal Table" w:semiHidden="1" w:unhideWhenUsed="1"/>
     <w:lsdException w:name="annotation subject" w:semiHidden="1" w:unhideWhenUsed="1"/>
     <w:lsdException w:name="No List" w:semiHidden="1" w:unhideWhenUsed="1"/>
     <w:lsdException w:name="Outline List 1" w:semiHidden="1" w:unhideWhenUsed="1"/>
@@ -3688,10 +4452,8 @@
     <w:lsdException w:name="Table Elegant" w:semiHidden="1" w:unhideWhenUsed="1"/>
     <w:lsdException w:name="Table Professional" w:semiHidden="1" w:unhideWhenUsed="1"/>
     <w:lsdException w:name="Table Subtle 1" w:semiHidden="1" w:unhideWhenUsed="1"/>
-    <w:lsdException w:name="Table Subtle 2" w:semiHidden="1" w:unhideWhenUsed="1"/>
     <w:lsdException w:name="Table Web 1" w:semiHidden="1" w:unhideWhenUsed="1"/>
     <w:lsdException w:name="Table Web 2" w:semiHidden="1" w:unhideWhenUsed="1"/>
-    <w:lsdException w:name="Table Web 3" w:semiHidden="1" w:unhideWhenUsed="1"/>
     <w:lsdException w:name="Balloon Text" w:semiHidden="1" w:unhideWhenUsed="1"/>
     <w:lsdException w:name="Table Grid" w:uiPriority="39"/>
     <w:lsdException w:name="Table Theme" w:semiHidden="1" w:unhideWhenUsed="1"/>
@@ -3910,18 +4672,22 @@
     <w:lsdException w:name="List Table 5 Dark Accent 6" w:uiPriority="50"/>
     <w:lsdException w:name="List Table 6 Colorful Accent 6" w:uiPriority="51"/>
     <w:lsdException w:name="List Table 7 Colorful Accent 6" w:uiPriority="52"/>
+    <w:lsdException w:name="Mention" w:semiHidden="1" w:unhideWhenUsed="1"/>
+    <w:lsdException w:name="Smart Hyperlink" w:semiHidden="1" w:unhideWhenUsed="1"/>
+    <w:lsdException w:name="Hashtag" w:semiHidden="1" w:unhideWhenUsed="1"/>
+    <w:lsdException w:name="Unresolved Mention" w:semiHidden="1" w:unhideWhenUsed="1"/>
   </w:latentStyles>
-  <w:style w:type="paragraph" w:default="1" w:styleId="Normal">
+  <w:style w:type="paragraph" w:default="1" w:styleId="a">
     <w:name w:val="Normal"/>
     <w:qFormat/>
   </w:style>
-  <w:style w:type="character" w:default="1" w:styleId="DefaultParagraphFont">
+  <w:style w:type="character" w:default="1" w:styleId="a0">
     <w:name w:val="Default Paragraph Font"/>
     <w:uiPriority w:val="1"/>
     <w:semiHidden/>
     <w:unhideWhenUsed/>
   </w:style>
-  <w:style w:type="table" w:default="1" w:styleId="TableNormal">
+  <w:style w:type="table" w:default="1" w:styleId="a1">
     <w:name w:val="Normal Table"/>
     <w:uiPriority w:val="99"/>
     <w:semiHidden/>
@@ -3936,15 +4702,15 @@
       </w:tblCellMar>
     </w:tblPr>
   </w:style>
-  <w:style w:type="numbering" w:default="1" w:styleId="NoList">
+  <w:style w:type="numbering" w:default="1" w:styleId="a2">
     <w:name w:val="No List"/>
     <w:uiPriority w:val="99"/>
     <w:semiHidden/>
     <w:unhideWhenUsed/>
   </w:style>
-  <w:style w:type="paragraph" w:styleId="ListParagraph">
+  <w:style w:type="paragraph" w:styleId="a3">
     <w:name w:val="List Paragraph"/>
-    <w:basedOn w:val="Normal"/>
+    <w:basedOn w:val="a"/>
     <w:uiPriority w:val="34"/>
     <w:qFormat/>
     <w:rsid w:val="00AD1792"/>
@@ -3953,9 +4719,9 @@
       <w:contextualSpacing/>
     </w:pPr>
   </w:style>
-  <w:style w:type="character" w:styleId="PlaceholderText">
+  <w:style w:type="character" w:styleId="a4">
     <w:name w:val="Placeholder Text"/>
-    <w:basedOn w:val="DefaultParagraphFont"/>
+    <w:basedOn w:val="a0"/>
     <w:uiPriority w:val="99"/>
     <w:semiHidden/>
     <w:rsid w:val="00014C6A"/>
@@ -3963,10 +4729,10 @@
       <w:color w:val="808080"/>
     </w:rPr>
   </w:style>
-  <w:style w:type="paragraph" w:styleId="Caption">
+  <w:style w:type="paragraph" w:styleId="a5">
     <w:name w:val="caption"/>
-    <w:basedOn w:val="Normal"/>
-    <w:next w:val="Normal"/>
+    <w:basedOn w:val="a"/>
+    <w:next w:val="a"/>
     <w:uiPriority w:val="35"/>
     <w:unhideWhenUsed/>
     <w:qFormat/>

</xml_diff>

<commit_message>
not yet done with introduction
</commit_message>
<xml_diff>
--- a/System description.docx
+++ b/System description.docx
@@ -11,6 +11,473 @@
         </w:numPr>
         <w:bidi/>
         <w:ind w:left="360"/>
+        <w:jc w:val="both"/>
+        <w:rPr>
+          <w:rFonts w:ascii="David" w:hAnsi="David" w:cs="David"/>
+          <w:sz w:val="24"/>
+          <w:szCs w:val="24"/>
+        </w:rPr>
+      </w:pPr>
+      <w:r>
+        <w:rPr>
+          <w:rFonts w:ascii="David" w:hAnsi="David" w:cs="David" w:hint="cs"/>
+          <w:sz w:val="24"/>
+          <w:szCs w:val="24"/>
+          <w:rtl/>
+        </w:rPr>
+        <w:t>תקציר</w:t>
+      </w:r>
+    </w:p>
+    <w:p>
+      <w:pPr>
+        <w:pStyle w:val="a3"/>
+        <w:bidi/>
+        <w:ind w:left="360"/>
+        <w:jc w:val="both"/>
+        <w:rPr>
+          <w:rFonts w:ascii="David" w:hAnsi="David" w:cs="David"/>
+          <w:sz w:val="24"/>
+          <w:szCs w:val="24"/>
+          <w:rtl/>
+        </w:rPr>
+      </w:pPr>
+      <w:r>
+        <w:rPr>
+          <w:rFonts w:ascii="David" w:hAnsi="David" w:cs="David" w:hint="cs"/>
+          <w:sz w:val="24"/>
+          <w:szCs w:val="24"/>
+          <w:rtl/>
+        </w:rPr>
+        <w:t xml:space="preserve">המערכת שלנו מציעה שירות של סיווג תמונות על פי האובייקטים המופיעים בהן. בפרט, המערכת </w:t>
+      </w:r>
+      <w:r>
+        <w:rPr>
+          <w:rFonts w:ascii="David" w:hAnsi="David" w:cs="David" w:hint="cs"/>
+          <w:sz w:val="24"/>
+          <w:szCs w:val="24"/>
+          <w:rtl/>
+        </w:rPr>
+        <w:t>שפיתחנו</w:t>
+      </w:r>
+      <w:r>
+        <w:rPr>
+          <w:rFonts w:ascii="David" w:hAnsi="David" w:cs="David" w:hint="cs"/>
+          <w:sz w:val="24"/>
+          <w:szCs w:val="24"/>
+          <w:rtl/>
+        </w:rPr>
+        <w:t xml:space="preserve"> מקבלת אוסף תמונות של פרחים, ומסווגת אותם לפי 5 סוגים שהוגדרו מראש </w:t>
+      </w:r>
+      <w:r>
+        <w:rPr>
+          <w:rFonts w:ascii="David" w:hAnsi="David" w:cs="David"/>
+          <w:sz w:val="24"/>
+          <w:szCs w:val="24"/>
+          <w:rtl/>
+        </w:rPr>
+        <w:t>–</w:t>
+      </w:r>
+      <w:r>
+        <w:rPr>
+          <w:rFonts w:ascii="David" w:hAnsi="David" w:cs="David" w:hint="cs"/>
+          <w:sz w:val="24"/>
+          <w:szCs w:val="24"/>
+          <w:rtl/>
+        </w:rPr>
+        <w:t xml:space="preserve"> </w:t>
+      </w:r>
+      <w:r>
+        <w:rPr>
+          <w:rFonts w:ascii="David" w:hAnsi="David" w:cs="David" w:hint="cs"/>
+          <w:sz w:val="24"/>
+          <w:szCs w:val="24"/>
+        </w:rPr>
+        <w:t>D</w:t>
+      </w:r>
+      <w:r>
+        <w:rPr>
+          <w:rFonts w:ascii="David" w:hAnsi="David" w:cs="David"/>
+          <w:sz w:val="24"/>
+          <w:szCs w:val="24"/>
+        </w:rPr>
+        <w:t>aisy, Rose, Dandelion, Sunflower, Tulip</w:t>
+      </w:r>
+      <w:r>
+        <w:rPr>
+          <w:rFonts w:ascii="David" w:hAnsi="David" w:cs="David" w:hint="cs"/>
+          <w:sz w:val="24"/>
+          <w:szCs w:val="24"/>
+          <w:rtl/>
+        </w:rPr>
+        <w:t xml:space="preserve">. </w:t>
+      </w:r>
+      <w:r>
+        <w:rPr>
+          <w:rFonts w:ascii="David" w:hAnsi="David" w:cs="David" w:hint="cs"/>
+          <w:sz w:val="24"/>
+          <w:szCs w:val="24"/>
+          <w:rtl/>
+        </w:rPr>
+        <w:t xml:space="preserve">בעיה זו היא שונה מסיווג כללי של תמונות, שכן סיווג תמונות לכאלו שמכילות בני אדם, וכאלו שמכילות מטוסים היא פשוטה יותר, לאור האופי השוני מאוד של הסיווגים. בבעיה שלנו התמונות עשויות להיות דומות מאוד, ועל המערכת להפריד ולסווג בין תמונות אלה. השיטה אותה בחרנו כדי לבצע את משימת הסיווג היא התבססות על מודל של למידת מכונה, המבוסס בעיקר על מודל </w:t>
+      </w:r>
+      <w:r>
+        <w:rPr>
+          <w:rFonts w:ascii="David" w:hAnsi="David" w:cs="David" w:hint="cs"/>
+          <w:sz w:val="24"/>
+          <w:szCs w:val="24"/>
+        </w:rPr>
+        <w:t>CNN</w:t>
+      </w:r>
+      <w:r>
+        <w:rPr>
+          <w:rFonts w:ascii="David" w:hAnsi="David" w:cs="David"/>
+          <w:sz w:val="24"/>
+          <w:szCs w:val="24"/>
+        </w:rPr>
+        <w:t xml:space="preserve"> </w:t>
+      </w:r>
+      <w:r>
+        <w:rPr>
+          <w:rFonts w:ascii="David" w:hAnsi="David" w:cs="David" w:hint="cs"/>
+          <w:sz w:val="24"/>
+          <w:szCs w:val="24"/>
+          <w:rtl/>
+        </w:rPr>
+        <w:t xml:space="preserve"> שאומן כבר על מאגר הנתונים של תחרות </w:t>
+      </w:r>
+      <w:r>
+        <w:rPr>
+          <w:rFonts w:ascii="David" w:hAnsi="David" w:cs="David"/>
+          <w:sz w:val="24"/>
+          <w:szCs w:val="24"/>
+        </w:rPr>
+        <w:t>ImageNet</w:t>
+      </w:r>
+      <w:r>
+        <w:rPr>
+          <w:rFonts w:ascii="David" w:hAnsi="David" w:cs="David" w:hint="cs"/>
+          <w:sz w:val="24"/>
+          <w:szCs w:val="24"/>
+          <w:rtl/>
+        </w:rPr>
+        <w:t>.</w:t>
+      </w:r>
+    </w:p>
+    <w:p>
+      <w:pPr>
+        <w:pStyle w:val="a3"/>
+        <w:bidi/>
+        <w:ind w:left="360"/>
+        <w:jc w:val="both"/>
+        <w:rPr>
+          <w:rFonts w:ascii="David" w:hAnsi="David" w:cs="David" w:hint="cs"/>
+          <w:sz w:val="24"/>
+          <w:szCs w:val="24"/>
+          <w:rtl/>
+        </w:rPr>
+      </w:pPr>
+    </w:p>
+    <w:p>
+      <w:pPr>
+        <w:pStyle w:val="a3"/>
+        <w:numPr>
+          <w:ilvl w:val="1"/>
+          <w:numId w:val="1"/>
+        </w:numPr>
+        <w:bidi/>
+        <w:ind w:left="360"/>
+        <w:jc w:val="both"/>
+        <w:rPr>
+          <w:rFonts w:ascii="David" w:hAnsi="David" w:cs="David"/>
+          <w:sz w:val="24"/>
+          <w:szCs w:val="24"/>
+        </w:rPr>
+      </w:pPr>
+      <w:r>
+        <w:rPr>
+          <w:rFonts w:ascii="David" w:hAnsi="David" w:cs="David" w:hint="cs"/>
+          <w:sz w:val="24"/>
+          <w:szCs w:val="24"/>
+          <w:rtl/>
+        </w:rPr>
+        <w:t>מבוא</w:t>
+      </w:r>
+    </w:p>
+    <w:p>
+      <w:pPr>
+        <w:pStyle w:val="a3"/>
+        <w:bidi/>
+        <w:ind w:left="360"/>
+        <w:jc w:val="both"/>
+        <w:rPr>
+          <w:rFonts w:ascii="David" w:hAnsi="David" w:cs="David"/>
+          <w:sz w:val="24"/>
+          <w:szCs w:val="24"/>
+          <w:rtl/>
+        </w:rPr>
+      </w:pPr>
+      <w:r>
+        <w:rPr>
+          <w:rFonts w:ascii="David" w:hAnsi="David" w:cs="David" w:hint="cs"/>
+          <w:sz w:val="24"/>
+          <w:szCs w:val="24"/>
+          <w:rtl/>
+        </w:rPr>
+        <w:t xml:space="preserve">תחום כללי (סיווג אובייקטים בתמונה), בעיה (סיווג פרחים בתמונה), השיטה, ניסויים ותוצאות (גודל </w:t>
+      </w:r>
+      <w:proofErr w:type="spellStart"/>
+      <w:r>
+        <w:rPr>
+          <w:rFonts w:ascii="David" w:hAnsi="David" w:cs="David" w:hint="cs"/>
+          <w:sz w:val="24"/>
+          <w:szCs w:val="24"/>
+          <w:rtl/>
+        </w:rPr>
+        <w:t>דאטאסט</w:t>
+      </w:r>
+      <w:proofErr w:type="spellEnd"/>
+      <w:r>
+        <w:rPr>
+          <w:rFonts w:ascii="David" w:hAnsi="David" w:cs="David" w:hint="cs"/>
+          <w:sz w:val="24"/>
+          <w:szCs w:val="24"/>
+          <w:rtl/>
+        </w:rPr>
+        <w:t>, דיוק).</w:t>
+      </w:r>
+    </w:p>
+    <w:p>
+      <w:pPr>
+        <w:pStyle w:val="a3"/>
+        <w:bidi/>
+        <w:ind w:left="360"/>
+        <w:jc w:val="both"/>
+        <w:rPr>
+          <w:rFonts w:ascii="David" w:hAnsi="David" w:cs="David"/>
+          <w:sz w:val="24"/>
+          <w:szCs w:val="24"/>
+          <w:rtl/>
+        </w:rPr>
+      </w:pPr>
+    </w:p>
+    <w:p>
+      <w:pPr>
+        <w:pStyle w:val="a3"/>
+        <w:bidi/>
+        <w:ind w:left="360"/>
+        <w:jc w:val="both"/>
+        <w:rPr>
+          <w:rFonts w:ascii="David" w:hAnsi="David" w:cs="David"/>
+          <w:sz w:val="24"/>
+          <w:szCs w:val="24"/>
+          <w:rtl/>
+        </w:rPr>
+      </w:pPr>
+      <w:r>
+        <w:rPr>
+          <w:rFonts w:ascii="David" w:hAnsi="David" w:cs="David" w:hint="cs"/>
+          <w:sz w:val="24"/>
+          <w:szCs w:val="24"/>
+          <w:rtl/>
+        </w:rPr>
+        <w:t xml:space="preserve">תחום סיווג התמונה הוא תחום </w:t>
+      </w:r>
+      <w:r>
+        <w:rPr>
+          <w:rFonts w:ascii="David" w:hAnsi="David" w:cs="David" w:hint="cs"/>
+          <w:sz w:val="24"/>
+          <w:szCs w:val="24"/>
+          <w:rtl/>
+        </w:rPr>
+        <w:t xml:space="preserve">שבשנים האחרונות נחקר מאוד, ומוצרים חדשים שיוצאים לשוק עושים שימוש נרחב בפתרונות שונים. לדוגמה, מערכות של כלי רכב אוטונומיים דורשים כיום התממשקות עם התשתיות והמאפיינים הקיימים היום בכבישים </w:t>
+      </w:r>
+      <w:r>
+        <w:rPr>
+          <w:rFonts w:ascii="David" w:hAnsi="David" w:cs="David"/>
+          <w:sz w:val="24"/>
+          <w:szCs w:val="24"/>
+          <w:rtl/>
+        </w:rPr>
+        <w:t>–</w:t>
+      </w:r>
+      <w:r>
+        <w:rPr>
+          <w:rFonts w:ascii="David" w:hAnsi="David" w:cs="David" w:hint="cs"/>
+          <w:sz w:val="24"/>
+          <w:szCs w:val="24"/>
+          <w:rtl/>
+        </w:rPr>
+        <w:t xml:space="preserve"> הולכי רגל, תמרורים, מעברי חצייה, רכבים אחרים, רמזורים ועוד. כדי התמודד באופן בטיחותי בעולם, על מערכת אוטונומית שכזאת להצליח להבין במדויק ובמהירות את מצב העולם. להצליח להבין האם הרכב ממול נוסע בכיוון הנסיעה או דווקא מגיע ממול, האם ליד מעבר החצייה עומד אדם או דווקא עץ, האם התמרור מגביל את המהירות ל-100 קמ"ש או ל-50 ועוד.</w:t>
+      </w:r>
+    </w:p>
+    <w:p>
+      <w:pPr>
+        <w:pStyle w:val="a3"/>
+        <w:bidi/>
+        <w:ind w:left="360"/>
+        <w:jc w:val="both"/>
+        <w:rPr>
+          <w:rFonts w:ascii="David" w:hAnsi="David" w:cs="David"/>
+          <w:sz w:val="24"/>
+          <w:szCs w:val="24"/>
+          <w:rtl/>
+        </w:rPr>
+      </w:pPr>
+    </w:p>
+    <w:p>
+      <w:pPr>
+        <w:pStyle w:val="a3"/>
+        <w:bidi/>
+        <w:ind w:left="360"/>
+        <w:jc w:val="both"/>
+        <w:rPr>
+          <w:rFonts w:ascii="David" w:hAnsi="David" w:cs="David"/>
+          <w:sz w:val="24"/>
+          <w:szCs w:val="24"/>
+          <w:rtl/>
+        </w:rPr>
+      </w:pPr>
+      <w:r>
+        <w:rPr>
+          <w:rFonts w:ascii="David" w:hAnsi="David" w:cs="David" w:hint="cs"/>
+          <w:sz w:val="24"/>
+          <w:szCs w:val="24"/>
+          <w:rtl/>
+        </w:rPr>
+        <w:t xml:space="preserve">בעיית סיווג הפרחים היא הבעיה שבחרנו לפתור. זוהי כמובן בעיה יחידה בתוך משפחה של בעיות דומות </w:t>
+      </w:r>
+      <w:r>
+        <w:rPr>
+          <w:rFonts w:ascii="David" w:hAnsi="David" w:cs="David"/>
+          <w:sz w:val="24"/>
+          <w:szCs w:val="24"/>
+          <w:rtl/>
+        </w:rPr>
+        <w:t>–</w:t>
+      </w:r>
+      <w:r>
+        <w:rPr>
+          <w:rFonts w:ascii="David" w:hAnsi="David" w:cs="David" w:hint="cs"/>
+          <w:sz w:val="24"/>
+          <w:szCs w:val="24"/>
+          <w:rtl/>
+        </w:rPr>
+        <w:t xml:space="preserve"> סיווג צמחים לסוגי צמחים </w:t>
+      </w:r>
+      <w:proofErr w:type="spellStart"/>
+      <w:r>
+        <w:rPr>
+          <w:rFonts w:ascii="David" w:hAnsi="David" w:cs="David" w:hint="cs"/>
+          <w:sz w:val="24"/>
+          <w:szCs w:val="24"/>
+          <w:rtl/>
+        </w:rPr>
+        <w:t>וכו</w:t>
+      </w:r>
+      <w:proofErr w:type="spellEnd"/>
+      <w:r>
+        <w:rPr>
+          <w:rFonts w:ascii="David" w:hAnsi="David" w:cs="David" w:hint="cs"/>
+          <w:sz w:val="24"/>
+          <w:szCs w:val="24"/>
+          <w:rtl/>
+        </w:rPr>
+        <w:t xml:space="preserve">'. בניגוד לבעיות כלליות של סיווג תמונות, סיווג של </w:t>
+      </w:r>
+      <w:r>
+        <w:rPr>
+          <w:rFonts w:ascii="David" w:hAnsi="David" w:cs="David" w:hint="cs"/>
+          <w:sz w:val="24"/>
+          <w:szCs w:val="24"/>
+          <w:rtl/>
+        </w:rPr>
+        <w:t>פרחים לסוגי פרחים עשוי להיות לא טריוויאלי גם לבני אדם. עובדה זאת גורמת לבעיה להיות כזאת שהערך עבור המשתמש עשוי להיות גבוה יותר מאשר בעיות אחרות, טריוויאליות יותר.</w:t>
+      </w:r>
+    </w:p>
+    <w:p>
+      <w:pPr>
+        <w:pStyle w:val="a3"/>
+        <w:bidi/>
+        <w:ind w:left="360"/>
+        <w:jc w:val="both"/>
+        <w:rPr>
+          <w:rFonts w:ascii="David" w:hAnsi="David" w:cs="David"/>
+          <w:sz w:val="24"/>
+          <w:szCs w:val="24"/>
+          <w:rtl/>
+        </w:rPr>
+      </w:pPr>
+    </w:p>
+    <w:p>
+      <w:pPr>
+        <w:pStyle w:val="a3"/>
+        <w:bidi/>
+        <w:ind w:left="360"/>
+        <w:jc w:val="both"/>
+        <w:rPr>
+          <w:rFonts w:ascii="David" w:hAnsi="David" w:cs="David"/>
+          <w:sz w:val="24"/>
+          <w:szCs w:val="24"/>
+          <w:rtl/>
+        </w:rPr>
+      </w:pPr>
+      <w:bookmarkStart w:id="0" w:name="_GoBack"/>
+      <w:bookmarkEnd w:id="0"/>
+    </w:p>
+    <w:p>
+      <w:pPr>
+        <w:pStyle w:val="a3"/>
+        <w:bidi/>
+        <w:ind w:left="360"/>
+        <w:jc w:val="both"/>
+        <w:rPr>
+          <w:rFonts w:ascii="David" w:hAnsi="David" w:cs="David"/>
+          <w:sz w:val="24"/>
+          <w:szCs w:val="24"/>
+          <w:rtl/>
+        </w:rPr>
+      </w:pPr>
+    </w:p>
+    <w:p>
+      <w:pPr>
+        <w:pStyle w:val="a3"/>
+        <w:bidi/>
+        <w:ind w:left="360"/>
+        <w:jc w:val="both"/>
+        <w:rPr>
+          <w:rFonts w:ascii="David" w:hAnsi="David" w:cs="David"/>
+          <w:sz w:val="24"/>
+          <w:szCs w:val="24"/>
+        </w:rPr>
+      </w:pPr>
+      <w:r>
+        <w:rPr>
+          <w:rFonts w:ascii="David" w:hAnsi="David" w:cs="David" w:hint="cs"/>
+          <w:sz w:val="24"/>
+          <w:szCs w:val="24"/>
+          <w:rtl/>
+        </w:rPr>
+        <w:t xml:space="preserve">התחום </w:t>
+      </w:r>
+      <w:r>
+        <w:rPr>
+          <w:rFonts w:ascii="David" w:hAnsi="David" w:cs="David" w:hint="cs"/>
+          <w:sz w:val="24"/>
+          <w:szCs w:val="24"/>
+          <w:rtl/>
+        </w:rPr>
+        <w:t xml:space="preserve"> </w:t>
+      </w:r>
+    </w:p>
+    <w:p>
+      <w:pPr>
+        <w:pStyle w:val="a3"/>
+        <w:numPr>
+          <w:ilvl w:val="1"/>
+          <w:numId w:val="1"/>
+        </w:numPr>
+        <w:bidi/>
+        <w:ind w:left="360"/>
         <w:rPr>
           <w:rFonts w:ascii="David" w:hAnsi="David" w:cs="David"/>
           <w:sz w:val="24"/>
@@ -709,7 +1176,17 @@
           <w:szCs w:val="24"/>
           <w:rtl/>
         </w:rPr>
-        <w:t xml:space="preserve"> לאחר מספר שכבות כאלו, ניתן לבצע </w:t>
+        <w:t xml:space="preserve"> לאחר מספר שכבות כאלו, </w:t>
+      </w:r>
+      <w:r>
+        <w:rPr>
+          <w:rFonts w:ascii="David" w:hAnsi="David" w:cs="David" w:hint="cs"/>
+          <w:sz w:val="24"/>
+          <w:szCs w:val="24"/>
+          <w:rtl/>
+        </w:rPr>
+        <w:lastRenderedPageBreak/>
+        <w:t xml:space="preserve">ניתן לבצע </w:t>
       </w:r>
       <w:r>
         <w:rPr>
@@ -1523,7 +2000,6 @@
           <w:szCs w:val="24"/>
           <w:rtl/>
         </w:rPr>
-        <w:lastRenderedPageBreak/>
         <w:t xml:space="preserve">המערכת </w:t>
       </w:r>
       <w:r>
@@ -1692,8 +2168,6 @@
           <w:rtl/>
         </w:rPr>
       </w:pPr>
-      <w:bookmarkStart w:id="0" w:name="_GoBack"/>
-      <w:bookmarkEnd w:id="0"/>
       <w:r>
         <w:rPr>
           <w:rFonts w:ascii="David" w:hAnsi="David" w:cs="David" w:hint="cs"/>
@@ -2166,7 +2640,17 @@
           <w:szCs w:val="24"/>
           <w:rtl/>
         </w:rPr>
-        <w:t>משקולות אלו מהווים עבורנו נקודת התחלה מצוינת, שכן כך אנו מקבלים את השכבות הנמוכות במודל, אשר מזהות מאפיינים, פינות וקווים בסיסיים, כאשר הן כבר אומנו על מעל ל-14 מיליון</w:t>
+        <w:t xml:space="preserve">משקולות אלו </w:t>
+      </w:r>
+      <w:r>
+        <w:rPr>
+          <w:rFonts w:ascii="David" w:hAnsi="David" w:cs="David"/>
+          <w:sz w:val="24"/>
+          <w:szCs w:val="24"/>
+          <w:rtl/>
+        </w:rPr>
+        <w:lastRenderedPageBreak/>
+        <w:t>מהווים עבורנו נקודת התחלה מצוינת, שכן כך אנו מקבלים את השכבות הנמוכות במודל, אשר מזהות מאפיינים, פינות וקווים בסיסיים, כאשר הן כבר אומנו על מעל ל-14 מיליון</w:t>
       </w:r>
       <w:r>
         <w:rPr>
@@ -3401,17 +3885,7 @@
           <w:szCs w:val="24"/>
           <w:rtl/>
         </w:rPr>
-        <w:t xml:space="preserve">, </w:t>
-      </w:r>
-      <w:r>
-        <w:rPr>
-          <w:rFonts w:ascii="David" w:hAnsi="David" w:cs="David"/>
-          <w:sz w:val="24"/>
-          <w:szCs w:val="24"/>
-          <w:rtl/>
-        </w:rPr>
-        <w:lastRenderedPageBreak/>
-        <w:t xml:space="preserve">עם </w:t>
+        <w:t xml:space="preserve">, עם </w:t>
       </w:r>
       <w:r>
         <w:rPr>
@@ -3877,6 +4351,7 @@
           <w:szCs w:val="24"/>
           <w:rtl/>
         </w:rPr>
+        <w:lastRenderedPageBreak/>
         <w:t>ממשק משתמש</w:t>
       </w:r>
     </w:p>

</xml_diff>